<commit_message>
update links WS ECPR 2024
</commit_message>
<xml_diff>
--- a/varia/CJ_ECPR_outline.docx
+++ b/varia/CJ_ECPR_outline.docx
@@ -81,7 +81,7 @@
         <w:rPr>
           <w:rFonts w:ascii="Times New Roman" w:hAnsi="Times New Roman" w:cs="Times New Roman"/>
         </w:rPr>
-        <w:t>3</w:t>
+        <w:t>4</w:t>
       </w:r>
     </w:p>
     <w:p>
@@ -172,23 +172,8 @@
       <w:pPr>
         <w:rPr>
           <w:rFonts w:ascii="Times New Roman" w:hAnsi="Times New Roman" w:cs="Times New Roman"/>
-          <w:b/>
-          <w:bCs/>
-        </w:rPr>
-      </w:pPr>
-    </w:p>
-    <w:p>
-      <w:pPr>
-        <w:rPr>
-          <w:rFonts w:ascii="Times New Roman" w:hAnsi="Times New Roman" w:cs="Times New Roman"/>
-        </w:rPr>
-      </w:pPr>
-      <w:r>
-        <w:rPr>
-          <w:rFonts w:ascii="Times New Roman" w:hAnsi="Times New Roman" w:cs="Times New Roman"/>
-        </w:rPr>
-        <w:t> </w:t>
-      </w:r>
+        </w:rPr>
+      </w:pPr>
     </w:p>
     <w:p>
       <w:pPr>
@@ -236,14 +221,18 @@
           <w:b/>
           <w:bCs/>
         </w:rPr>
-        <w:t xml:space="preserve"> Alberto </w:t>
+        <w:t xml:space="preserve"> </w:t>
+      </w:r>
+      <w:r>
+        <w:rPr>
+          <w:rFonts w:ascii="Times New Roman" w:hAnsi="Times New Roman" w:cs="Times New Roman"/>
+        </w:rPr>
+        <w:t xml:space="preserve">Alberto </w:t>
       </w:r>
       <w:proofErr w:type="spellStart"/>
       <w:r>
         <w:rPr>
           <w:rFonts w:ascii="Times New Roman" w:hAnsi="Times New Roman" w:cs="Times New Roman"/>
-          <w:b/>
-          <w:bCs/>
         </w:rPr>
         <w:t>Stefanelli</w:t>
       </w:r>
@@ -255,93 +244,11 @@
           <w:rFonts w:ascii="Times New Roman" w:hAnsi="Times New Roman" w:cs="Times New Roman"/>
           <w:b/>
           <w:bCs/>
-        </w:rPr>
-      </w:pPr>
-    </w:p>
-    <w:p>
-      <w:pPr>
-        <w:rPr>
-          <w:rFonts w:ascii="Times New Roman" w:hAnsi="Times New Roman" w:cs="Times New Roman"/>
-          <w:b/>
-          <w:bCs/>
-        </w:rPr>
-      </w:pPr>
-    </w:p>
-    <w:p>
-      <w:pPr>
-        <w:rPr>
-          <w:rFonts w:ascii="Times New Roman" w:hAnsi="Times New Roman" w:cs="Times New Roman"/>
-          <w:b/>
-          <w:bCs/>
-          <w:lang w:val="en-US"/>
-        </w:rPr>
-      </w:pPr>
-      <w:r>
-        <w:rPr>
-          <w:rFonts w:ascii="Times New Roman" w:hAnsi="Times New Roman" w:cs="Times New Roman"/>
-          <w:b/>
-          <w:bCs/>
-        </w:rPr>
-        <w:t>Instructor bio:</w:t>
-      </w:r>
-      <w:r>
-        <w:rPr>
-          <w:rFonts w:ascii="Times New Roman" w:hAnsi="Times New Roman" w:cs="Times New Roman"/>
-          <w:b/>
-          <w:bCs/>
-          <w:lang w:val="en-US"/>
-        </w:rPr>
-        <w:t xml:space="preserve"> </w:t>
-      </w:r>
-      <w:r>
-        <w:rPr>
-          <w:rFonts w:ascii="Times New Roman" w:hAnsi="Times New Roman" w:cs="Times New Roman"/>
-        </w:rPr>
-        <w:t xml:space="preserve">Alberto </w:t>
-      </w:r>
-      <w:proofErr w:type="spellStart"/>
-      <w:r>
-        <w:rPr>
-          <w:rFonts w:ascii="Times New Roman" w:hAnsi="Times New Roman" w:cs="Times New Roman"/>
-        </w:rPr>
-        <w:t>Stefanelli</w:t>
-      </w:r>
-      <w:proofErr w:type="spellEnd"/>
-      <w:r>
-        <w:rPr>
-          <w:rFonts w:ascii="Times New Roman" w:hAnsi="Times New Roman" w:cs="Times New Roman"/>
-        </w:rPr>
-        <w:t xml:space="preserve"> is an FWO PhD Fellow at the Institute for Social and Political Opinion Research at KU Leuven and a Visiting Researcher at the Department of Political Science at Yale University and at the Department of Sociology at New York University. His research interests include radicalism, voting behaviour, democratic erosion, and political methodology.</w:t>
-      </w:r>
-    </w:p>
-    <w:p>
-      <w:pPr>
-        <w:rPr>
-          <w:rFonts w:ascii="Times New Roman" w:hAnsi="Times New Roman" w:cs="Times New Roman"/>
-        </w:rPr>
-      </w:pPr>
-      <w:r>
-        <w:rPr>
-          <w:rFonts w:ascii="Times New Roman" w:hAnsi="Times New Roman" w:cs="Times New Roman"/>
-        </w:rPr>
-        <w:t xml:space="preserve">Website: </w:t>
-      </w:r>
-      <w:r>
-        <w:rPr>
-          <w:rFonts w:ascii="Times New Roman" w:hAnsi="Times New Roman" w:cs="Times New Roman"/>
-        </w:rPr>
-        <w:t>https://albertostefanelli.com</w:t>
-      </w:r>
-    </w:p>
-    <w:p>
-      <w:pPr>
-        <w:rPr>
-          <w:rFonts w:ascii="Times New Roman" w:hAnsi="Times New Roman" w:cs="Times New Roman"/>
-          <w:b/>
-          <w:bCs/>
-          <w:lang w:val="en-US"/>
-        </w:rPr>
-      </w:pPr>
+          <w:lang w:val="en-US"/>
+        </w:rPr>
+      </w:pPr>
+      <w:bookmarkStart w:id="0" w:name="OLE_LINK148"/>
+      <w:bookmarkStart w:id="1" w:name="OLE_LINK149"/>
     </w:p>
     <w:p>
       <w:pPr>
@@ -519,15 +426,6 @@
       <w:pPr>
         <w:rPr>
           <w:rFonts w:ascii="Times New Roman" w:hAnsi="Times New Roman" w:cs="Times New Roman"/>
-          <w:i/>
-          <w:iCs/>
-        </w:rPr>
-      </w:pPr>
-    </w:p>
-    <w:p>
-      <w:pPr>
-        <w:rPr>
-          <w:rFonts w:ascii="Times New Roman" w:hAnsi="Times New Roman" w:cs="Times New Roman"/>
         </w:rPr>
       </w:pPr>
       <w:r>
@@ -582,170 +480,141 @@
         <w:rPr>
           <w:rFonts w:ascii="Times New Roman" w:hAnsi="Times New Roman" w:cs="Times New Roman"/>
         </w:rPr>
-        <w:t xml:space="preserve"> packages together with any other package that you use for data management/cleaning/visualization (</w:t>
+        <w:t xml:space="preserve"> packages together with any other package that you use for data management/cleaning/visualization (e.g. </w:t>
+      </w:r>
+      <w:proofErr w:type="spellStart"/>
+      <w:r>
+        <w:rPr>
+          <w:rFonts w:ascii="Times New Roman" w:hAnsi="Times New Roman" w:cs="Times New Roman"/>
+        </w:rPr>
+        <w:t>dplyr</w:t>
+      </w:r>
+      <w:proofErr w:type="spellEnd"/>
+      <w:r>
+        <w:rPr>
+          <w:rFonts w:ascii="Times New Roman" w:hAnsi="Times New Roman" w:cs="Times New Roman"/>
+        </w:rPr>
+        <w:t xml:space="preserve">, </w:t>
+      </w:r>
+      <w:proofErr w:type="spellStart"/>
+      <w:r>
+        <w:rPr>
+          <w:rFonts w:ascii="Times New Roman" w:hAnsi="Times New Roman" w:cs="Times New Roman"/>
+        </w:rPr>
+        <w:t>ggplot</w:t>
+      </w:r>
+      <w:proofErr w:type="spellEnd"/>
+      <w:r>
+        <w:rPr>
+          <w:rFonts w:ascii="Times New Roman" w:hAnsi="Times New Roman" w:cs="Times New Roman"/>
+        </w:rPr>
+        <w:t>, etc).</w:t>
+      </w:r>
+    </w:p>
+    <w:p>
+      <w:pPr>
+        <w:rPr>
+          <w:rFonts w:ascii="Times New Roman" w:hAnsi="Times New Roman" w:cs="Times New Roman"/>
+          <w:b/>
+          <w:bCs/>
+          <w:lang w:val="en-US"/>
+        </w:rPr>
+      </w:pPr>
+    </w:p>
+    <w:p>
+      <w:pPr>
+        <w:rPr>
+          <w:rFonts w:ascii="Times New Roman" w:hAnsi="Times New Roman" w:cs="Times New Roman"/>
+          <w:lang w:val="en-US"/>
+        </w:rPr>
+      </w:pPr>
+      <w:r>
+        <w:rPr>
+          <w:rFonts w:ascii="Times New Roman" w:hAnsi="Times New Roman" w:cs="Times New Roman"/>
+          <w:b/>
+          <w:bCs/>
+          <w:lang w:val="en-US"/>
+        </w:rPr>
+        <w:t>Classroom time:</w:t>
+      </w:r>
+      <w:r>
+        <w:rPr>
+          <w:rFonts w:ascii="Times New Roman" w:hAnsi="Times New Roman" w:cs="Times New Roman"/>
+          <w:lang w:val="en-US"/>
+        </w:rPr>
+        <w:t xml:space="preserve"> 13:00 – 15:30</w:t>
+      </w:r>
+    </w:p>
+    <w:p>
+      <w:pPr>
+        <w:rPr>
+          <w:rFonts w:ascii="Times New Roman" w:hAnsi="Times New Roman" w:cs="Times New Roman"/>
+          <w:lang w:val="en-US"/>
+        </w:rPr>
+      </w:pPr>
+    </w:p>
+    <w:p>
+      <w:pPr>
+        <w:rPr>
+          <w:rFonts w:ascii="Times New Roman" w:hAnsi="Times New Roman" w:cs="Times New Roman"/>
+          <w:b/>
+          <w:bCs/>
+          <w:lang w:val="en-US"/>
+        </w:rPr>
+      </w:pPr>
+      <w:r>
+        <w:rPr>
+          <w:rFonts w:ascii="Times New Roman" w:hAnsi="Times New Roman" w:cs="Times New Roman"/>
+          <w:b/>
+          <w:bCs/>
+          <w:lang w:val="en-US"/>
+        </w:rPr>
+        <w:t>Short Outline</w:t>
+      </w:r>
+      <w:r>
+        <w:rPr>
+          <w:rFonts w:ascii="Times New Roman" w:hAnsi="Times New Roman" w:cs="Times New Roman"/>
+          <w:b/>
+          <w:bCs/>
+          <w:lang w:val="en-US"/>
+        </w:rPr>
+        <w:t xml:space="preserve">: </w:t>
+      </w:r>
+    </w:p>
+    <w:p>
+      <w:pPr>
+        <w:rPr>
+          <w:rFonts w:ascii="Times New Roman" w:hAnsi="Times New Roman" w:cs="Times New Roman"/>
+          <w:b/>
+          <w:bCs/>
+          <w:lang w:val="en-US"/>
+        </w:rPr>
+      </w:pPr>
+    </w:p>
+    <w:p>
+      <w:pPr>
+        <w:rPr>
+          <w:rFonts w:ascii="Times New Roman" w:hAnsi="Times New Roman" w:cs="Times New Roman"/>
+        </w:rPr>
+      </w:pPr>
+      <w:r>
+        <w:rPr>
+          <w:rFonts w:ascii="Times New Roman" w:hAnsi="Times New Roman" w:cs="Times New Roman"/>
+        </w:rPr>
+        <w:t xml:space="preserve">Estimating causal effects is a central aim of quantitative empirical analysis in social sciences. Recently, Conjoint Analysis and Choice-Based Conjoint Experiments have gained interest among social scientists to understand and predict people's preferences in a multi-dimensional and multi-choice environment. This course offers an applied introduction </w:t>
       </w:r>
       <w:proofErr w:type="gramStart"/>
       <w:r>
         <w:rPr>
           <w:rFonts w:ascii="Times New Roman" w:hAnsi="Times New Roman" w:cs="Times New Roman"/>
         </w:rPr>
-        <w:t>e.g.</w:t>
+        <w:t>to Choice</w:t>
       </w:r>
       <w:proofErr w:type="gramEnd"/>
       <w:r>
         <w:rPr>
           <w:rFonts w:ascii="Times New Roman" w:hAnsi="Times New Roman" w:cs="Times New Roman"/>
         </w:rPr>
-        <w:t xml:space="preserve"> </w:t>
-      </w:r>
-      <w:proofErr w:type="spellStart"/>
-      <w:r>
-        <w:rPr>
-          <w:rFonts w:ascii="Times New Roman" w:hAnsi="Times New Roman" w:cs="Times New Roman"/>
-        </w:rPr>
-        <w:t>dplyr</w:t>
-      </w:r>
-      <w:proofErr w:type="spellEnd"/>
-      <w:r>
-        <w:rPr>
-          <w:rFonts w:ascii="Times New Roman" w:hAnsi="Times New Roman" w:cs="Times New Roman"/>
-        </w:rPr>
-        <w:t xml:space="preserve">, </w:t>
-      </w:r>
-      <w:proofErr w:type="spellStart"/>
-      <w:r>
-        <w:rPr>
-          <w:rFonts w:ascii="Times New Roman" w:hAnsi="Times New Roman" w:cs="Times New Roman"/>
-        </w:rPr>
-        <w:t>ggplot</w:t>
-      </w:r>
-      <w:proofErr w:type="spellEnd"/>
-      <w:r>
-        <w:rPr>
-          <w:rFonts w:ascii="Times New Roman" w:hAnsi="Times New Roman" w:cs="Times New Roman"/>
-        </w:rPr>
-        <w:t>, etc).</w:t>
-      </w:r>
-    </w:p>
-    <w:p>
-      <w:pPr>
-        <w:rPr>
-          <w:rFonts w:ascii="Times New Roman" w:hAnsi="Times New Roman" w:cs="Times New Roman"/>
-          <w:b/>
-          <w:bCs/>
-          <w:lang w:val="en-US"/>
-        </w:rPr>
-      </w:pPr>
-    </w:p>
-    <w:p>
-      <w:pPr>
-        <w:rPr>
-          <w:rFonts w:ascii="Times New Roman" w:hAnsi="Times New Roman" w:cs="Times New Roman"/>
-          <w:lang w:val="en-US"/>
-        </w:rPr>
-      </w:pPr>
-      <w:r>
-        <w:rPr>
-          <w:rFonts w:ascii="Times New Roman" w:hAnsi="Times New Roman" w:cs="Times New Roman"/>
-          <w:b/>
-          <w:bCs/>
-          <w:lang w:val="en-US"/>
-        </w:rPr>
-        <w:t>Classroom time preference:</w:t>
-      </w:r>
-      <w:r>
-        <w:rPr>
-          <w:rFonts w:ascii="Times New Roman" w:hAnsi="Times New Roman" w:cs="Times New Roman"/>
-          <w:lang w:val="en-US"/>
-        </w:rPr>
-        <w:t xml:space="preserve"> 13:00 – 15:30</w:t>
-      </w:r>
-    </w:p>
-    <w:p>
-      <w:pPr>
-        <w:rPr>
-          <w:rFonts w:ascii="Times New Roman" w:hAnsi="Times New Roman" w:cs="Times New Roman"/>
-          <w:lang w:val="en-US"/>
-        </w:rPr>
-      </w:pPr>
-    </w:p>
-    <w:p>
-      <w:pPr>
-        <w:rPr>
-          <w:rFonts w:ascii="Times New Roman" w:hAnsi="Times New Roman" w:cs="Times New Roman"/>
-        </w:rPr>
-      </w:pPr>
-    </w:p>
-    <w:p>
-      <w:pPr>
-        <w:rPr>
-          <w:rFonts w:ascii="Times New Roman" w:hAnsi="Times New Roman" w:cs="Times New Roman"/>
-          <w:lang w:val="en-US"/>
-        </w:rPr>
-      </w:pPr>
-    </w:p>
-    <w:p>
-      <w:pPr>
-        <w:rPr>
-          <w:rFonts w:ascii="Times New Roman" w:hAnsi="Times New Roman" w:cs="Times New Roman"/>
-          <w:b/>
-          <w:bCs/>
-          <w:lang w:val="en-US"/>
-        </w:rPr>
-      </w:pPr>
-      <w:r>
-        <w:rPr>
-          <w:rFonts w:ascii="Times New Roman" w:hAnsi="Times New Roman" w:cs="Times New Roman"/>
-          <w:b/>
-          <w:bCs/>
-          <w:lang w:val="en-US"/>
-        </w:rPr>
-        <w:t>Short Outline</w:t>
-      </w:r>
-      <w:r>
-        <w:rPr>
-          <w:rFonts w:ascii="Times New Roman" w:hAnsi="Times New Roman" w:cs="Times New Roman"/>
-          <w:b/>
-          <w:bCs/>
-          <w:lang w:val="en-US"/>
-        </w:rPr>
-        <w:t xml:space="preserve">: </w:t>
-      </w:r>
-    </w:p>
-    <w:p>
-      <w:pPr>
-        <w:rPr>
-          <w:rFonts w:ascii="Times New Roman" w:hAnsi="Times New Roman" w:cs="Times New Roman"/>
-          <w:b/>
-          <w:bCs/>
-          <w:lang w:val="en-US"/>
-        </w:rPr>
-      </w:pPr>
-    </w:p>
-    <w:p>
-      <w:pPr>
-        <w:rPr>
-          <w:rFonts w:ascii="Times New Roman" w:hAnsi="Times New Roman" w:cs="Times New Roman"/>
-        </w:rPr>
-      </w:pPr>
-      <w:r>
-        <w:rPr>
-          <w:rFonts w:ascii="Times New Roman" w:hAnsi="Times New Roman" w:cs="Times New Roman"/>
-        </w:rPr>
-        <w:t xml:space="preserve">Estimating causal effects is a central aim of quantitative empirical analysis in social sciences. Recently, Conjoint Analysis and Choice-Based Conjoint Experiments have gained interest among social scientists to understand and predict people's preferences in a multi-dimensional and multi-choice environment. This course offers an applied introduction </w:t>
-      </w:r>
-      <w:proofErr w:type="gramStart"/>
-      <w:r>
-        <w:rPr>
-          <w:rFonts w:ascii="Times New Roman" w:hAnsi="Times New Roman" w:cs="Times New Roman"/>
-        </w:rPr>
-        <w:t>to Choice</w:t>
-      </w:r>
-      <w:proofErr w:type="gramEnd"/>
-      <w:r>
-        <w:rPr>
-          <w:rFonts w:ascii="Times New Roman" w:hAnsi="Times New Roman" w:cs="Times New Roman"/>
-        </w:rPr>
         <w:t>-Based Conjoint, along with hands-on experience in lab sessions.</w:t>
       </w:r>
     </w:p>
@@ -804,6 +673,16 @@
         </w:rPr>
         <w:t>:</w:t>
       </w:r>
+    </w:p>
+    <w:p>
+      <w:pPr>
+        <w:rPr>
+          <w:rFonts w:ascii="Times New Roman" w:hAnsi="Times New Roman" w:cs="Times New Roman"/>
+          <w:b/>
+          <w:bCs/>
+          <w:lang w:val="en-US"/>
+        </w:rPr>
+      </w:pPr>
     </w:p>
     <w:p>
       <w:pPr>
@@ -955,83 +834,182 @@
         </w:rPr>
         <w:t>Key topics covered</w:t>
       </w:r>
-    </w:p>
-    <w:p>
-      <w:pPr>
-        <w:rPr>
-          <w:rFonts w:ascii="Times New Roman" w:hAnsi="Times New Roman" w:cs="Times New Roman"/>
-        </w:rPr>
-      </w:pPr>
-    </w:p>
-    <w:p>
-      <w:pPr>
-        <w:spacing w:after="100" w:afterAutospacing="1"/>
-        <w:rPr>
-          <w:rFonts w:ascii="Times New Roman" w:hAnsi="Times New Roman" w:cs="Times New Roman"/>
-        </w:rPr>
-      </w:pPr>
-      <w:r>
-        <w:rPr>
-          <w:rFonts w:ascii="Times New Roman" w:hAnsi="Times New Roman" w:cs="Times New Roman"/>
-          <w:b/>
-          <w:bCs/>
-          <w:lang w:val="en-US"/>
-        </w:rPr>
-        <w:t>T</w:t>
-      </w:r>
-      <w:r>
-        <w:rPr>
-          <w:rFonts w:ascii="Times New Roman" w:hAnsi="Times New Roman" w:cs="Times New Roman"/>
-          <w:b/>
-          <w:bCs/>
-        </w:rPr>
-        <w:t xml:space="preserve">he course is structured around </w:t>
-      </w:r>
-      <w:r>
-        <w:rPr>
-          <w:rFonts w:ascii="Times New Roman" w:hAnsi="Times New Roman" w:cs="Times New Roman"/>
-          <w:b/>
-          <w:bCs/>
-          <w:lang w:val="en-US"/>
-        </w:rPr>
-        <w:t>seven</w:t>
-      </w:r>
-      <w:r>
-        <w:rPr>
-          <w:rFonts w:ascii="Times New Roman" w:hAnsi="Times New Roman" w:cs="Times New Roman"/>
-          <w:b/>
-          <w:bCs/>
-        </w:rPr>
-        <w:t xml:space="preserve"> key topics:</w:t>
-      </w:r>
-    </w:p>
-    <w:p>
-      <w:pPr>
-        <w:numPr>
-          <w:ilvl w:val="0"/>
-          <w:numId w:val="7"/>
-        </w:numPr>
-        <w:spacing w:before="100" w:beforeAutospacing="1" w:after="100" w:afterAutospacing="1"/>
-        <w:rPr>
-          <w:rFonts w:ascii="Times New Roman" w:hAnsi="Times New Roman" w:cs="Times New Roman"/>
-        </w:rPr>
-      </w:pPr>
-      <w:r>
-        <w:rPr>
-          <w:rFonts w:ascii="Times New Roman" w:hAnsi="Times New Roman" w:cs="Times New Roman"/>
-        </w:rPr>
-        <w:t xml:space="preserve">I present the general idea of conjoint experiments. I introduce the logic underlining conjoint experiments, their development, and the reasons behind </w:t>
-      </w:r>
-      <w:r>
-        <w:rPr>
-          <w:rFonts w:ascii="Times New Roman" w:hAnsi="Times New Roman" w:cs="Times New Roman"/>
-          <w:lang w:val="en-US"/>
-        </w:rPr>
-        <w:t>their</w:t>
-      </w:r>
-      <w:r>
-        <w:rPr>
-          <w:rFonts w:ascii="Times New Roman" w:hAnsi="Times New Roman" w:cs="Times New Roman"/>
+      <w:r>
+        <w:rPr>
+          <w:rFonts w:ascii="Times New Roman" w:hAnsi="Times New Roman" w:cs="Times New Roman"/>
+          <w:b/>
+          <w:bCs/>
+        </w:rPr>
+        <w:t>:</w:t>
+      </w:r>
+    </w:p>
+    <w:p>
+      <w:pPr>
+        <w:rPr>
+          <w:rFonts w:ascii="Times New Roman" w:hAnsi="Times New Roman" w:cs="Times New Roman"/>
+          <w:b/>
+          <w:bCs/>
+          <w:lang w:val="en-US"/>
+        </w:rPr>
+      </w:pPr>
+    </w:p>
+    <w:p>
+      <w:pPr>
+        <w:rPr>
+          <w:rFonts w:ascii="Times New Roman" w:hAnsi="Times New Roman" w:cs="Times New Roman"/>
+          <w:lang w:val="en-US"/>
+        </w:rPr>
+      </w:pPr>
+      <w:r>
+        <w:rPr>
+          <w:rFonts w:ascii="Times New Roman" w:hAnsi="Times New Roman" w:cs="Times New Roman"/>
+          <w:lang w:val="en-US"/>
+        </w:rPr>
+        <w:t>This course is structured around eight pivotal topics, offering a comprehensive understanding of conjoint experiments:</w:t>
+      </w:r>
+    </w:p>
+    <w:p>
+      <w:pPr>
+        <w:rPr>
+          <w:rFonts w:ascii="Times New Roman" w:hAnsi="Times New Roman" w:cs="Times New Roman"/>
+          <w:b/>
+          <w:bCs/>
+          <w:lang w:val="en-US"/>
+        </w:rPr>
+      </w:pPr>
+    </w:p>
+    <w:p>
+      <w:pPr>
+        <w:rPr>
+          <w:rFonts w:ascii="Times New Roman" w:hAnsi="Times New Roman" w:cs="Times New Roman"/>
+          <w:lang w:val="en-US"/>
+        </w:rPr>
+      </w:pPr>
+      <w:r>
+        <w:rPr>
+          <w:rFonts w:ascii="Times New Roman" w:hAnsi="Times New Roman" w:cs="Times New Roman"/>
+          <w:b/>
+          <w:bCs/>
+          <w:lang w:val="en-US"/>
+        </w:rPr>
+        <w:t xml:space="preserve">1. Introduction to Conjoint Experiments: </w:t>
+      </w:r>
+      <w:r>
+        <w:rPr>
+          <w:rFonts w:ascii="Times New Roman" w:hAnsi="Times New Roman" w:cs="Times New Roman"/>
+          <w:lang w:val="en-US"/>
+        </w:rPr>
+        <w:t>Explore the foundational concepts of conjoint experiments, understanding their logic, historical development, and the factors contributing to their increasing popularity in social and behavioral sciences.</w:t>
+      </w:r>
+    </w:p>
+    <w:p>
+      <w:pPr>
+        <w:rPr>
+          <w:rFonts w:ascii="Times New Roman" w:hAnsi="Times New Roman" w:cs="Times New Roman"/>
+          <w:b/>
+          <w:bCs/>
+          <w:lang w:val="en-US"/>
+        </w:rPr>
+      </w:pPr>
+    </w:p>
+    <w:p>
+      <w:pPr>
+        <w:rPr>
+          <w:rFonts w:ascii="Times New Roman" w:hAnsi="Times New Roman" w:cs="Times New Roman"/>
+          <w:lang w:val="en-US"/>
+        </w:rPr>
+      </w:pPr>
+      <w:r>
+        <w:rPr>
+          <w:rFonts w:ascii="Times New Roman" w:hAnsi="Times New Roman" w:cs="Times New Roman"/>
+          <w:b/>
+          <w:bCs/>
+          <w:lang w:val="en-US"/>
+        </w:rPr>
+        <w:t xml:space="preserve">2. Modern Causal Analysis: </w:t>
+      </w:r>
+      <w:r>
+        <w:rPr>
+          <w:rFonts w:ascii="Times New Roman" w:hAnsi="Times New Roman" w:cs="Times New Roman"/>
+          <w:lang w:val="en-US"/>
+        </w:rPr>
+        <w:t>Delve into the potential outcome framework, a key element of contemporary causal analysis. Gain insights into the fundamental problem of causal inference</w:t>
+      </w:r>
+      <w:r>
+        <w:rPr>
+          <w:rFonts w:ascii="Times New Roman" w:hAnsi="Times New Roman" w:cs="Times New Roman"/>
+          <w:lang w:val="en-US"/>
+        </w:rPr>
+        <w:t xml:space="preserve"> (</w:t>
+      </w:r>
+      <w:r>
+        <w:rPr>
+          <w:rFonts w:ascii="Times New Roman" w:hAnsi="Times New Roman" w:cs="Times New Roman"/>
+          <w:lang w:val="en-US"/>
+        </w:rPr>
+        <w:t>Holland</w:t>
+      </w:r>
+      <w:r>
+        <w:rPr>
+          <w:rFonts w:ascii="Times New Roman" w:hAnsi="Times New Roman" w:cs="Times New Roman"/>
+          <w:lang w:val="en-US"/>
+        </w:rPr>
+        <w:t xml:space="preserve">, </w:t>
+      </w:r>
+      <w:r>
+        <w:rPr>
+          <w:rFonts w:ascii="Times New Roman" w:hAnsi="Times New Roman" w:cs="Times New Roman"/>
+          <w:lang w:val="en-US"/>
+        </w:rPr>
+        <w:t>1986</w:t>
+      </w:r>
+      <w:r>
+        <w:rPr>
+          <w:rFonts w:ascii="Times New Roman" w:hAnsi="Times New Roman" w:cs="Times New Roman"/>
+          <w:lang w:val="en-US"/>
+        </w:rPr>
+        <w:t>)</w:t>
+      </w:r>
+      <w:r>
+        <w:rPr>
+          <w:rFonts w:ascii="Times New Roman" w:hAnsi="Times New Roman" w:cs="Times New Roman"/>
+          <w:lang w:val="en-US"/>
+        </w:rPr>
+        <w:t>, and examine its relevance within the context of conjoint analysis.</w:t>
+      </w:r>
+    </w:p>
+    <w:p>
+      <w:pPr>
+        <w:rPr>
+          <w:rFonts w:ascii="Times New Roman" w:hAnsi="Times New Roman" w:cs="Times New Roman"/>
+          <w:b/>
+          <w:bCs/>
+          <w:lang w:val="en-US"/>
+        </w:rPr>
+      </w:pPr>
+    </w:p>
+    <w:p>
+      <w:pPr>
+        <w:rPr>
+          <w:rFonts w:ascii="Times New Roman" w:hAnsi="Times New Roman" w:cs="Times New Roman"/>
+          <w:lang w:val="en-US"/>
+        </w:rPr>
+      </w:pPr>
+      <w:r>
+        <w:rPr>
+          <w:rFonts w:ascii="Times New Roman" w:hAnsi="Times New Roman" w:cs="Times New Roman"/>
+          <w:b/>
+          <w:bCs/>
+          <w:lang w:val="en-US"/>
+        </w:rPr>
+        <w:t>3. Measuring Individual Preferences:</w:t>
+      </w:r>
+      <w:r>
+        <w:rPr>
+          <w:rFonts w:ascii="Times New Roman" w:hAnsi="Times New Roman" w:cs="Times New Roman"/>
+          <w:b/>
+          <w:bCs/>
+          <w:lang w:val="en-US"/>
         </w:rPr>
         <w:t xml:space="preserve"> </w:t>
       </w:r>
@@ -1040,11 +1018,75 @@
           <w:rFonts w:ascii="Times New Roman" w:hAnsi="Times New Roman" w:cs="Times New Roman"/>
           <w:lang w:val="en-US"/>
         </w:rPr>
-        <w:t>recent</w:t>
-      </w:r>
-      <w:r>
-        <w:rPr>
-          <w:rFonts w:ascii="Times New Roman" w:hAnsi="Times New Roman" w:cs="Times New Roman"/>
+        <w:t>Explore various methods of measuring individual preferences in conjoint experiments, with a primary focus on Choice-Based Conjoint measurement. Additionally, briefly discuss alternative measurements such as Rating, Ranking, Combined, and Adaptive approaches.</w:t>
+      </w:r>
+    </w:p>
+    <w:p>
+      <w:pPr>
+        <w:rPr>
+          <w:rFonts w:ascii="Times New Roman" w:hAnsi="Times New Roman" w:cs="Times New Roman"/>
+          <w:b/>
+          <w:bCs/>
+          <w:lang w:val="en-US"/>
+        </w:rPr>
+      </w:pPr>
+    </w:p>
+    <w:p>
+      <w:pPr>
+        <w:rPr>
+          <w:rFonts w:ascii="Times New Roman" w:hAnsi="Times New Roman" w:cs="Times New Roman"/>
+          <w:lang w:val="en-US"/>
+        </w:rPr>
+      </w:pPr>
+      <w:r>
+        <w:rPr>
+          <w:rFonts w:ascii="Times New Roman" w:hAnsi="Times New Roman" w:cs="Times New Roman"/>
+          <w:b/>
+          <w:bCs/>
+          <w:lang w:val="en-US"/>
+        </w:rPr>
+        <w:t xml:space="preserve">4. Conjoint Design: </w:t>
+      </w:r>
+      <w:r>
+        <w:rPr>
+          <w:rFonts w:ascii="Times New Roman" w:hAnsi="Times New Roman" w:cs="Times New Roman"/>
+          <w:lang w:val="en-US"/>
+        </w:rPr>
+        <w:t>Examine different types of conjoint designs, their applications, and limitations. Break down the elements of a conjoint design, including alternatives, choice sets, and context, with special attention to the design of conjoint alternatives.</w:t>
+      </w:r>
+    </w:p>
+    <w:p>
+      <w:pPr>
+        <w:rPr>
+          <w:rFonts w:ascii="Times New Roman" w:hAnsi="Times New Roman" w:cs="Times New Roman"/>
+          <w:b/>
+          <w:bCs/>
+          <w:lang w:val="en-US"/>
+        </w:rPr>
+      </w:pPr>
+    </w:p>
+    <w:p>
+      <w:pPr>
+        <w:rPr>
+          <w:rFonts w:ascii="Times New Roman" w:hAnsi="Times New Roman" w:cs="Times New Roman"/>
+          <w:lang w:val="en-US"/>
+        </w:rPr>
+      </w:pPr>
+      <w:r>
+        <w:rPr>
+          <w:rFonts w:ascii="Times New Roman" w:hAnsi="Times New Roman" w:cs="Times New Roman"/>
+          <w:b/>
+          <w:bCs/>
+          <w:lang w:val="en-US"/>
+        </w:rPr>
+        <w:t>5. Construction of Conjoint Experiments:</w:t>
+      </w:r>
+      <w:r>
+        <w:rPr>
+          <w:rFonts w:ascii="Times New Roman" w:hAnsi="Times New Roman" w:cs="Times New Roman"/>
+          <w:b/>
+          <w:bCs/>
+          <w:lang w:val="en-US"/>
         </w:rPr>
         <w:t xml:space="preserve"> </w:t>
       </w:r>
@@ -1053,344 +1095,681 @@
           <w:rFonts w:ascii="Times New Roman" w:hAnsi="Times New Roman" w:cs="Times New Roman"/>
           <w:lang w:val="en-US"/>
         </w:rPr>
-        <w:t xml:space="preserve">popularity </w:t>
-      </w:r>
-      <w:r>
-        <w:rPr>
-          <w:rFonts w:ascii="Times New Roman" w:hAnsi="Times New Roman" w:cs="Times New Roman"/>
-        </w:rPr>
-        <w:t>in the social</w:t>
-      </w:r>
-      <w:r>
-        <w:rPr>
-          <w:rFonts w:ascii="Times New Roman" w:hAnsi="Times New Roman" w:cs="Times New Roman"/>
-          <w:lang w:val="en-US"/>
-        </w:rPr>
-        <w:t xml:space="preserve"> and behavioral</w:t>
-      </w:r>
-      <w:r>
-        <w:rPr>
-          <w:rFonts w:ascii="Times New Roman" w:hAnsi="Times New Roman" w:cs="Times New Roman"/>
-        </w:rPr>
-        <w:t xml:space="preserve"> sciences. </w:t>
-      </w:r>
-    </w:p>
-    <w:p>
-      <w:pPr>
-        <w:numPr>
-          <w:ilvl w:val="0"/>
-          <w:numId w:val="7"/>
-        </w:numPr>
-        <w:spacing w:before="100" w:beforeAutospacing="1" w:after="100" w:afterAutospacing="1"/>
-        <w:rPr>
-          <w:rFonts w:ascii="Times New Roman" w:hAnsi="Times New Roman" w:cs="Times New Roman"/>
-        </w:rPr>
-      </w:pPr>
-      <w:r>
-        <w:rPr>
-          <w:rFonts w:ascii="Times New Roman" w:hAnsi="Times New Roman" w:cs="Times New Roman"/>
-        </w:rPr>
-        <w:t xml:space="preserve">I briefly introduce the </w:t>
-      </w:r>
-      <w:r>
-        <w:rPr>
-          <w:rFonts w:ascii="Times New Roman" w:hAnsi="Times New Roman" w:cs="Times New Roman"/>
-          <w:lang w:val="en-US"/>
-        </w:rPr>
-        <w:t xml:space="preserve">potential outcome framework </w:t>
-      </w:r>
-      <w:r>
-        <w:rPr>
-          <w:rFonts w:ascii="Times New Roman" w:hAnsi="Times New Roman" w:cs="Times New Roman"/>
-        </w:rPr>
-        <w:t xml:space="preserve">at the base of </w:t>
-      </w:r>
-      <w:r>
-        <w:rPr>
-          <w:rFonts w:ascii="Times New Roman" w:hAnsi="Times New Roman" w:cs="Times New Roman"/>
-          <w:lang w:val="en-US"/>
-        </w:rPr>
-        <w:t>modern causal</w:t>
-      </w:r>
-      <w:r>
-        <w:rPr>
-          <w:rFonts w:ascii="Times New Roman" w:hAnsi="Times New Roman" w:cs="Times New Roman"/>
-        </w:rPr>
-        <w:t xml:space="preserve"> analysis. </w:t>
+        <w:t>Learn the process of constructing a conjoint experiment using JavaScript/Python programs and R. Cover both basic choice-based designs and more advanced designs incorporating attributes/levels constraints and randomization.</w:t>
+      </w:r>
+    </w:p>
+    <w:p>
+      <w:pPr>
+        <w:rPr>
+          <w:rFonts w:ascii="Times New Roman" w:hAnsi="Times New Roman" w:cs="Times New Roman"/>
+          <w:b/>
+          <w:bCs/>
+          <w:lang w:val="en-US"/>
+        </w:rPr>
+      </w:pPr>
+    </w:p>
+    <w:p>
+      <w:pPr>
+        <w:rPr>
+          <w:rFonts w:ascii="Times New Roman" w:hAnsi="Times New Roman" w:cs="Times New Roman"/>
+          <w:lang w:val="en-US"/>
+        </w:rPr>
+      </w:pPr>
+      <w:r>
+        <w:rPr>
+          <w:rFonts w:ascii="Times New Roman" w:hAnsi="Times New Roman" w:cs="Times New Roman"/>
+          <w:b/>
+          <w:bCs/>
+          <w:lang w:val="en-US"/>
+        </w:rPr>
+        <w:t>6. Conjoint Experiment Deployment</w:t>
+      </w:r>
+      <w:r>
+        <w:rPr>
+          <w:rFonts w:ascii="Times New Roman" w:hAnsi="Times New Roman" w:cs="Times New Roman"/>
+          <w:lang w:val="en-US"/>
+        </w:rPr>
+        <w:t>:</w:t>
+      </w:r>
+      <w:r>
+        <w:rPr>
+          <w:rFonts w:ascii="Times New Roman" w:hAnsi="Times New Roman" w:cs="Times New Roman"/>
+          <w:lang w:val="en-US"/>
+        </w:rPr>
+        <w:t xml:space="preserve"> </w:t>
+      </w:r>
+      <w:r>
+        <w:rPr>
+          <w:rFonts w:ascii="Times New Roman" w:hAnsi="Times New Roman" w:cs="Times New Roman"/>
+          <w:lang w:val="en-US"/>
+        </w:rPr>
+        <w:t>Follow a simple workflow to deploy a conjoint design using Qualtrics, gaining practical insights into implementation.</w:t>
+      </w:r>
+    </w:p>
+    <w:p>
+      <w:pPr>
+        <w:rPr>
+          <w:rFonts w:ascii="Times New Roman" w:hAnsi="Times New Roman" w:cs="Times New Roman"/>
+          <w:b/>
+          <w:bCs/>
+          <w:lang w:val="en-US"/>
+        </w:rPr>
+      </w:pPr>
+    </w:p>
+    <w:p>
+      <w:pPr>
+        <w:rPr>
+          <w:rFonts w:ascii="Times New Roman" w:hAnsi="Times New Roman" w:cs="Times New Roman"/>
+          <w:lang w:val="en-US"/>
+        </w:rPr>
+      </w:pPr>
+      <w:r>
+        <w:rPr>
+          <w:rFonts w:ascii="Times New Roman" w:hAnsi="Times New Roman" w:cs="Times New Roman"/>
+          <w:b/>
+          <w:bCs/>
+          <w:lang w:val="en-US"/>
+        </w:rPr>
+        <w:t>7. Analysis</w:t>
+      </w:r>
+      <w:r>
+        <w:rPr>
+          <w:rFonts w:ascii="Times New Roman" w:hAnsi="Times New Roman" w:cs="Times New Roman"/>
+          <w:b/>
+          <w:bCs/>
+          <w:lang w:val="en-US"/>
+        </w:rPr>
+        <w:t xml:space="preserve"> and</w:t>
+      </w:r>
+      <w:r>
+        <w:rPr>
+          <w:rFonts w:ascii="Times New Roman" w:hAnsi="Times New Roman" w:cs="Times New Roman"/>
+          <w:b/>
+          <w:bCs/>
+          <w:lang w:val="en-US"/>
+        </w:rPr>
+        <w:t xml:space="preserve"> Methods: </w:t>
+      </w:r>
+      <w:r>
+        <w:rPr>
+          <w:rFonts w:ascii="Times New Roman" w:hAnsi="Times New Roman" w:cs="Times New Roman"/>
+          <w:lang w:val="en-US"/>
+        </w:rPr>
+        <w:t>Explore various methods for analyzing conjoint experiments, with a specific focus on Average Marginal Component Effects (AMCEs), marginal mean, and omnibus F-test. Briefly discuss subgroup differences and visualization techniques.</w:t>
+      </w:r>
+    </w:p>
+    <w:p>
+      <w:pPr>
+        <w:rPr>
+          <w:rFonts w:ascii="Times New Roman" w:hAnsi="Times New Roman" w:cs="Times New Roman"/>
+          <w:b/>
+          <w:bCs/>
+          <w:lang w:val="en-US"/>
+        </w:rPr>
+      </w:pPr>
+    </w:p>
+    <w:p>
+      <w:pPr>
+        <w:rPr>
+          <w:rFonts w:ascii="Times New Roman" w:hAnsi="Times New Roman" w:cs="Times New Roman"/>
+          <w:lang w:val="en-US"/>
+        </w:rPr>
+      </w:pPr>
+      <w:r>
+        <w:rPr>
+          <w:rFonts w:ascii="Times New Roman" w:hAnsi="Times New Roman" w:cs="Times New Roman"/>
+          <w:b/>
+          <w:bCs/>
+          <w:lang w:val="en-US"/>
+        </w:rPr>
+        <w:lastRenderedPageBreak/>
+        <w:t xml:space="preserve">8. Recent Advances in Conjoint Analysis: </w:t>
+      </w:r>
+      <w:r>
+        <w:rPr>
+          <w:rFonts w:ascii="Times New Roman" w:hAnsi="Times New Roman" w:cs="Times New Roman"/>
+          <w:lang w:val="en-US"/>
+        </w:rPr>
+        <w:t xml:space="preserve">Cover the latest developments in conjoint analysis, </w:t>
+      </w:r>
+      <w:r>
+        <w:rPr>
+          <w:rFonts w:ascii="Times New Roman" w:hAnsi="Times New Roman" w:cs="Times New Roman"/>
+          <w:lang w:val="en-US"/>
+        </w:rPr>
+        <w:t xml:space="preserve">such as individual component effects and </w:t>
+      </w:r>
+      <w:r>
+        <w:rPr>
+          <w:rFonts w:ascii="Times New Roman" w:hAnsi="Times New Roman" w:cs="Times New Roman"/>
+          <w:lang w:val="en-US"/>
+        </w:rPr>
+        <w:t>mixture modeling to uncover treatment heterogeneity.</w:t>
+      </w:r>
+    </w:p>
+    <w:p>
+      <w:pPr>
+        <w:rPr>
+          <w:rFonts w:ascii="Times New Roman" w:hAnsi="Times New Roman" w:cs="Times New Roman"/>
+        </w:rPr>
+      </w:pPr>
+    </w:p>
+    <w:p>
+      <w:pPr>
+        <w:rPr>
+          <w:rFonts w:ascii="Times New Roman" w:hAnsi="Times New Roman" w:cs="Times New Roman"/>
+          <w:b/>
+          <w:bCs/>
+          <w:lang w:val="en-US"/>
+        </w:rPr>
+      </w:pPr>
+      <w:r>
+        <w:rPr>
+          <w:rFonts w:ascii="Times New Roman" w:hAnsi="Times New Roman" w:cs="Times New Roman"/>
+          <w:b/>
+          <w:bCs/>
+          <w:lang w:val="en-US"/>
+        </w:rPr>
+        <w:t>How the course will work</w:t>
+      </w:r>
+      <w:r>
+        <w:rPr>
+          <w:rFonts w:ascii="Times New Roman" w:hAnsi="Times New Roman" w:cs="Times New Roman"/>
+          <w:b/>
+          <w:bCs/>
+          <w:lang w:val="en-US"/>
+        </w:rPr>
+        <w:t>:</w:t>
+      </w:r>
+    </w:p>
+    <w:p>
+      <w:pPr>
+        <w:rPr>
+          <w:rFonts w:ascii="Times New Roman" w:hAnsi="Times New Roman" w:cs="Times New Roman"/>
+        </w:rPr>
+      </w:pPr>
+    </w:p>
+    <w:p>
+      <w:pPr>
+        <w:rPr>
+          <w:rFonts w:ascii="Times New Roman" w:hAnsi="Times New Roman" w:cs="Times New Roman"/>
+        </w:rPr>
+      </w:pPr>
+      <w:r>
+        <w:rPr>
+          <w:rFonts w:ascii="Times New Roman" w:hAnsi="Times New Roman" w:cs="Times New Roman"/>
+        </w:rPr>
+        <w:t xml:space="preserve">The course is a mix of </w:t>
+      </w:r>
+      <w:r>
+        <w:rPr>
+          <w:rFonts w:ascii="Times New Roman" w:hAnsi="Times New Roman" w:cs="Times New Roman"/>
+        </w:rPr>
+        <w:t>in-person interactive</w:t>
+      </w:r>
+      <w:r>
+        <w:rPr>
+          <w:rFonts w:ascii="Times New Roman" w:hAnsi="Times New Roman" w:cs="Times New Roman"/>
+        </w:rPr>
+        <w:t xml:space="preserve"> lectures and hands-on in-class. Each class </w:t>
+      </w:r>
+      <w:r>
+        <w:rPr>
+          <w:rFonts w:ascii="Times New Roman" w:hAnsi="Times New Roman" w:cs="Times New Roman"/>
+        </w:rPr>
+        <w:t>ends with a practical exercise that we start solving in class and should be completed before the beginning of the next session. Solutions will be provided and discussed in-class in an interactive way to facilitate learning, problem solving, and exchange of ideas. We will have p</w:t>
+      </w:r>
+      <w:r>
+        <w:rPr>
+          <w:rFonts w:ascii="Times New Roman" w:hAnsi="Times New Roman" w:cs="Times New Roman"/>
+          <w:shd w:val="clear" w:color="auto" w:fill="FFFFFF"/>
+        </w:rPr>
+        <w:t>resentations with Q&amp;A sessions and small-group work.</w:t>
+      </w:r>
+    </w:p>
+    <w:bookmarkEnd w:id="0"/>
+    <w:bookmarkEnd w:id="1"/>
+    <w:p>
+      <w:pPr>
+        <w:rPr>
+          <w:rFonts w:ascii="Times New Roman" w:hAnsi="Times New Roman" w:cs="Times New Roman"/>
+        </w:rPr>
+      </w:pPr>
+    </w:p>
+    <w:p>
+      <w:pPr>
+        <w:rPr>
+          <w:rFonts w:ascii="Times New Roman" w:hAnsi="Times New Roman" w:cs="Times New Roman"/>
+          <w:b/>
+          <w:bCs/>
+        </w:rPr>
+      </w:pPr>
+      <w:r>
+        <w:rPr>
+          <w:rFonts w:ascii="Times New Roman" w:hAnsi="Times New Roman" w:cs="Times New Roman"/>
+          <w:b/>
+          <w:bCs/>
+        </w:rPr>
+        <w:t>Literature (if applicable)</w:t>
+      </w:r>
+    </w:p>
+    <w:p>
+      <w:pPr>
+        <w:rPr>
+          <w:rFonts w:ascii="Times New Roman" w:hAnsi="Times New Roman" w:cs="Times New Roman"/>
+        </w:rPr>
+      </w:pPr>
+    </w:p>
+    <w:p>
+      <w:pPr>
+        <w:rPr>
+          <w:rFonts w:ascii="Times New Roman" w:hAnsi="Times New Roman" w:cs="Times New Roman"/>
+          <w:b/>
+          <w:bCs/>
+        </w:rPr>
+      </w:pPr>
+      <w:r>
+        <w:rPr>
+          <w:rFonts w:ascii="Times New Roman" w:hAnsi="Times New Roman" w:cs="Times New Roman"/>
+          <w:b/>
+          <w:bCs/>
+        </w:rPr>
+        <w:t xml:space="preserve">Suggested: </w:t>
+      </w:r>
+    </w:p>
+    <w:p>
+      <w:pPr>
+        <w:rPr>
+          <w:rFonts w:ascii="Times New Roman" w:hAnsi="Times New Roman" w:cs="Times New Roman"/>
+        </w:rPr>
+      </w:pPr>
+    </w:p>
+    <w:p>
+      <w:pPr>
+        <w:rPr>
+          <w:rFonts w:ascii="Times New Roman" w:hAnsi="Times New Roman" w:cs="Times New Roman"/>
+        </w:rPr>
+      </w:pPr>
+      <w:proofErr w:type="spellStart"/>
+      <w:r>
+        <w:rPr>
+          <w:rFonts w:ascii="Times New Roman" w:hAnsi="Times New Roman" w:cs="Times New Roman"/>
+        </w:rPr>
+        <w:t>Imbens</w:t>
+      </w:r>
+      <w:proofErr w:type="spellEnd"/>
+      <w:r>
+        <w:rPr>
+          <w:rFonts w:ascii="Times New Roman" w:hAnsi="Times New Roman" w:cs="Times New Roman"/>
+        </w:rPr>
+        <w:t>, Guido W, and Donald B Rubin (2015).</w:t>
+      </w:r>
+    </w:p>
+    <w:p>
+      <w:pPr>
+        <w:rPr>
+          <w:rFonts w:ascii="Times New Roman" w:hAnsi="Times New Roman" w:cs="Times New Roman"/>
+        </w:rPr>
+      </w:pPr>
+      <w:r>
+        <w:rPr>
+          <w:rFonts w:ascii="Times New Roman" w:hAnsi="Times New Roman" w:cs="Times New Roman"/>
+        </w:rPr>
+        <w:t>Causal Inference for Statistics, Social, and Biomedical Sciences: An Introduction</w:t>
+      </w:r>
+    </w:p>
+    <w:p>
+      <w:pPr>
+        <w:rPr>
+          <w:rFonts w:ascii="Times New Roman" w:hAnsi="Times New Roman" w:cs="Times New Roman"/>
+        </w:rPr>
+      </w:pPr>
+      <w:r>
+        <w:rPr>
+          <w:rFonts w:ascii="Times New Roman" w:hAnsi="Times New Roman" w:cs="Times New Roman"/>
+        </w:rPr>
+        <w:t>Cambridge University Press</w:t>
+      </w:r>
+    </w:p>
+    <w:p>
+      <w:pPr>
+        <w:rPr>
+          <w:rFonts w:ascii="Times New Roman" w:hAnsi="Times New Roman" w:cs="Times New Roman"/>
+        </w:rPr>
+      </w:pPr>
+      <w:r>
+        <w:rPr>
+          <w:rFonts w:ascii="Times New Roman" w:hAnsi="Times New Roman" w:cs="Times New Roman"/>
+        </w:rPr>
+        <w:t xml:space="preserve">Chapter 1 </w:t>
+      </w:r>
+    </w:p>
+    <w:p>
+      <w:pPr>
+        <w:rPr>
+          <w:rFonts w:ascii="Times New Roman" w:hAnsi="Times New Roman" w:cs="Times New Roman"/>
+        </w:rPr>
+      </w:pPr>
+    </w:p>
+    <w:p>
+      <w:pPr>
+        <w:rPr>
+          <w:rFonts w:ascii="Times New Roman" w:hAnsi="Times New Roman" w:cs="Times New Roman"/>
+        </w:rPr>
+      </w:pPr>
+      <w:r>
+        <w:rPr>
+          <w:rFonts w:ascii="Times New Roman" w:hAnsi="Times New Roman" w:cs="Times New Roman"/>
+        </w:rPr>
+        <w:t>Morton, R.B. &amp; Williams, K. (2010)</w:t>
+      </w:r>
+    </w:p>
+    <w:p>
+      <w:pPr>
+        <w:rPr>
+          <w:rFonts w:ascii="Times New Roman" w:hAnsi="Times New Roman" w:cs="Times New Roman"/>
+        </w:rPr>
+      </w:pPr>
+      <w:r>
+        <w:rPr>
+          <w:rFonts w:ascii="Times New Roman" w:hAnsi="Times New Roman" w:cs="Times New Roman"/>
+        </w:rPr>
+        <w:t xml:space="preserve">Experimental Political Science and the Study of Causality: From Nature to the Lab </w:t>
+      </w:r>
+    </w:p>
+    <w:p>
+      <w:pPr>
+        <w:rPr>
+          <w:rFonts w:ascii="Times New Roman" w:hAnsi="Times New Roman" w:cs="Times New Roman"/>
+        </w:rPr>
+      </w:pPr>
+      <w:r>
+        <w:rPr>
+          <w:rFonts w:ascii="Times New Roman" w:hAnsi="Times New Roman" w:cs="Times New Roman"/>
+        </w:rPr>
+        <w:t>Cambridge University Press</w:t>
+      </w:r>
+    </w:p>
+    <w:p>
+      <w:pPr>
+        <w:rPr>
+          <w:rFonts w:ascii="Times New Roman" w:hAnsi="Times New Roman" w:cs="Times New Roman"/>
+        </w:rPr>
+      </w:pPr>
+      <w:r>
+        <w:rPr>
+          <w:rFonts w:ascii="Times New Roman" w:hAnsi="Times New Roman" w:cs="Times New Roman"/>
+        </w:rPr>
+        <w:t>Chapters 2 and 7</w:t>
+      </w:r>
+    </w:p>
+    <w:p>
+      <w:pPr>
+        <w:rPr>
+          <w:rFonts w:ascii="Times New Roman" w:hAnsi="Times New Roman" w:cs="Times New Roman"/>
+        </w:rPr>
+      </w:pPr>
+    </w:p>
+    <w:p>
+      <w:pPr>
+        <w:rPr>
+          <w:rFonts w:ascii="Times New Roman" w:hAnsi="Times New Roman" w:cs="Times New Roman"/>
+        </w:rPr>
+      </w:pPr>
+      <w:proofErr w:type="spellStart"/>
+      <w:r>
+        <w:rPr>
+          <w:rFonts w:ascii="Times New Roman" w:hAnsi="Times New Roman" w:cs="Times New Roman"/>
+        </w:rPr>
+        <w:t>Kaczmirek</w:t>
+      </w:r>
+      <w:proofErr w:type="spellEnd"/>
+      <w:r>
+        <w:rPr>
+          <w:rFonts w:ascii="Times New Roman" w:hAnsi="Times New Roman" w:cs="Times New Roman"/>
+        </w:rPr>
+        <w:t>, L. (2015)</w:t>
+      </w:r>
+    </w:p>
+    <w:p>
+      <w:pPr>
+        <w:rPr>
+          <w:rFonts w:ascii="Times New Roman" w:hAnsi="Times New Roman" w:cs="Times New Roman"/>
+        </w:rPr>
+      </w:pPr>
+      <w:r>
+        <w:rPr>
+          <w:rFonts w:ascii="Times New Roman" w:hAnsi="Times New Roman" w:cs="Times New Roman"/>
+        </w:rPr>
+        <w:t>Conducting web surveys: Overview and introduction</w:t>
+      </w:r>
+    </w:p>
+    <w:p>
+      <w:pPr>
+        <w:rPr>
+          <w:rFonts w:ascii="Times New Roman" w:hAnsi="Times New Roman" w:cs="Times New Roman"/>
+        </w:rPr>
+      </w:pPr>
+      <w:r>
+        <w:rPr>
+          <w:rFonts w:ascii="Times New Roman" w:hAnsi="Times New Roman" w:cs="Times New Roman"/>
+        </w:rPr>
+        <w:t xml:space="preserve">In Engel, Uwe, et al., eds. Improving survey methods: Lessons from recent </w:t>
       </w:r>
       <w:proofErr w:type="gramStart"/>
       <w:r>
         <w:rPr>
           <w:rFonts w:ascii="Times New Roman" w:hAnsi="Times New Roman" w:cs="Times New Roman"/>
         </w:rPr>
-        <w:t>In particular, I</w:t>
+        <w:t>research</w:t>
       </w:r>
       <w:proofErr w:type="gramEnd"/>
-      <w:r>
-        <w:rPr>
-          <w:rFonts w:ascii="Times New Roman" w:hAnsi="Times New Roman" w:cs="Times New Roman"/>
-        </w:rPr>
-        <w:t xml:space="preserve"> give an overview of the fundamental problem of causal inference</w:t>
-      </w:r>
-      <w:r>
-        <w:rPr>
-          <w:rFonts w:ascii="Times New Roman" w:hAnsi="Times New Roman" w:cs="Times New Roman"/>
-          <w:lang w:val="en-US"/>
-        </w:rPr>
-        <w:t xml:space="preserve"> (Holland, 1986) </w:t>
-      </w:r>
-      <w:r>
-        <w:rPr>
-          <w:rFonts w:ascii="Times New Roman" w:hAnsi="Times New Roman" w:cs="Times New Roman"/>
-        </w:rPr>
-        <w:t xml:space="preserve">and discuss it within the framework </w:t>
-      </w:r>
-      <w:r>
-        <w:rPr>
-          <w:rFonts w:ascii="Times New Roman" w:hAnsi="Times New Roman" w:cs="Times New Roman"/>
-          <w:lang w:val="en-US"/>
-        </w:rPr>
-        <w:t xml:space="preserve">of conjoint analysis. </w:t>
-      </w:r>
-    </w:p>
-    <w:p>
-      <w:pPr>
-        <w:numPr>
-          <w:ilvl w:val="0"/>
-          <w:numId w:val="7"/>
-        </w:numPr>
-        <w:spacing w:before="100" w:beforeAutospacing="1" w:after="100" w:afterAutospacing="1"/>
-        <w:rPr>
-          <w:rFonts w:ascii="Times New Roman" w:hAnsi="Times New Roman" w:cs="Times New Roman"/>
-        </w:rPr>
-      </w:pPr>
-      <w:r>
-        <w:rPr>
-          <w:rFonts w:ascii="Times New Roman" w:hAnsi="Times New Roman" w:cs="Times New Roman"/>
-        </w:rPr>
-        <w:t xml:space="preserve">I present different ways to measure individual preferences in a conjoint experiment. The focus will be on Choice-Based Conjoint </w:t>
-      </w:r>
-      <w:proofErr w:type="gramStart"/>
-      <w:r>
-        <w:rPr>
-          <w:rFonts w:ascii="Times New Roman" w:hAnsi="Times New Roman" w:cs="Times New Roman"/>
-        </w:rPr>
-        <w:t>measurement</w:t>
-      </w:r>
-      <w:proofErr w:type="gramEnd"/>
-      <w:r>
-        <w:rPr>
-          <w:rFonts w:ascii="Times New Roman" w:hAnsi="Times New Roman" w:cs="Times New Roman"/>
-        </w:rPr>
-        <w:t xml:space="preserve"> but we will briefly discuss other measurements (e.g. Rating, Ranking, Combined, and Adaptive). </w:t>
-      </w:r>
-    </w:p>
-    <w:p>
-      <w:pPr>
-        <w:numPr>
-          <w:ilvl w:val="0"/>
-          <w:numId w:val="7"/>
-        </w:numPr>
-        <w:spacing w:before="100" w:beforeAutospacing="1" w:after="100" w:afterAutospacing="1"/>
-        <w:rPr>
-          <w:rFonts w:ascii="Times New Roman" w:hAnsi="Times New Roman" w:cs="Times New Roman"/>
-        </w:rPr>
-      </w:pPr>
-      <w:r>
-        <w:rPr>
-          <w:rFonts w:ascii="Times New Roman" w:hAnsi="Times New Roman" w:cs="Times New Roman"/>
-        </w:rPr>
-        <w:t xml:space="preserve">I give an overview of different types of conjoint design, their use, and their limitations. I present and explain </w:t>
-      </w:r>
-      <w:r>
-        <w:rPr>
-          <w:rFonts w:ascii="Times New Roman" w:hAnsi="Times New Roman" w:cs="Times New Roman"/>
-          <w:lang w:val="en-US"/>
-        </w:rPr>
-        <w:t>the various elements of a conjoint design (a</w:t>
+    </w:p>
+    <w:p>
+      <w:pPr>
+        <w:rPr>
+          <w:rFonts w:ascii="Times New Roman" w:hAnsi="Times New Roman" w:cs="Times New Roman"/>
+        </w:rPr>
+      </w:pPr>
+      <w:r>
+        <w:rPr>
+          <w:rFonts w:ascii="Times New Roman" w:hAnsi="Times New Roman" w:cs="Times New Roman"/>
+        </w:rPr>
+        <w:t xml:space="preserve">Routledge </w:t>
+      </w:r>
+    </w:p>
+    <w:p>
+      <w:pPr>
+        <w:rPr>
+          <w:rFonts w:ascii="Times New Roman" w:hAnsi="Times New Roman" w:cs="Times New Roman"/>
+        </w:rPr>
+      </w:pPr>
+      <w:r>
+        <w:rPr>
+          <w:rFonts w:ascii="Times New Roman" w:hAnsi="Times New Roman" w:cs="Times New Roman"/>
+        </w:rPr>
+        <w:t>Chapter 13</w:t>
+      </w:r>
+    </w:p>
+    <w:p>
+      <w:pPr>
+        <w:rPr>
+          <w:rFonts w:ascii="Times New Roman" w:hAnsi="Times New Roman" w:cs="Times New Roman"/>
+        </w:rPr>
+      </w:pPr>
+    </w:p>
+    <w:p>
+      <w:pPr>
+        <w:rPr>
+          <w:rFonts w:ascii="Times New Roman" w:hAnsi="Times New Roman" w:cs="Times New Roman"/>
+        </w:rPr>
+      </w:pPr>
+      <w:r>
+        <w:rPr>
+          <w:rFonts w:ascii="Times New Roman" w:hAnsi="Times New Roman" w:cs="Times New Roman"/>
+        </w:rPr>
+        <w:t xml:space="preserve">Knudsen, E., &amp; </w:t>
       </w:r>
       <w:proofErr w:type="spellStart"/>
       <w:r>
         <w:rPr>
           <w:rFonts w:ascii="Times New Roman" w:hAnsi="Times New Roman" w:cs="Times New Roman"/>
         </w:rPr>
-        <w:t>lternatives</w:t>
+        <w:t>Johannesson</w:t>
       </w:r>
       <w:proofErr w:type="spellEnd"/>
       <w:r>
         <w:rPr>
           <w:rFonts w:ascii="Times New Roman" w:hAnsi="Times New Roman" w:cs="Times New Roman"/>
         </w:rPr>
-        <w:t xml:space="preserve">, </w:t>
-      </w:r>
-      <w:r>
-        <w:rPr>
-          <w:rFonts w:ascii="Times New Roman" w:hAnsi="Times New Roman" w:cs="Times New Roman"/>
-          <w:lang w:val="en-US"/>
-        </w:rPr>
-        <w:t>c</w:t>
-      </w:r>
+        <w:t>, M. P. (2018)</w:t>
+      </w:r>
+    </w:p>
+    <w:p>
+      <w:pPr>
+        <w:rPr>
+          <w:rFonts w:ascii="Times New Roman" w:hAnsi="Times New Roman" w:cs="Times New Roman"/>
+        </w:rPr>
+      </w:pPr>
+      <w:r>
+        <w:rPr>
+          <w:rFonts w:ascii="Times New Roman" w:hAnsi="Times New Roman" w:cs="Times New Roman"/>
+        </w:rPr>
+        <w:t>Beyond the Limits of Survey Experiments: How Conjoint Designs Advance Causal Inference in Political Communication Research</w:t>
+      </w:r>
+    </w:p>
+    <w:p>
+      <w:pPr>
+        <w:rPr>
+          <w:rFonts w:ascii="Times New Roman" w:hAnsi="Times New Roman" w:cs="Times New Roman"/>
+        </w:rPr>
+      </w:pPr>
+      <w:r>
+        <w:rPr>
+          <w:rFonts w:ascii="Times New Roman" w:hAnsi="Times New Roman" w:cs="Times New Roman"/>
+        </w:rPr>
+        <w:t>Political Communication, 0(0), 1–13</w:t>
+      </w:r>
+    </w:p>
+    <w:p>
+      <w:pPr>
+        <w:rPr>
+          <w:rFonts w:ascii="Times New Roman" w:hAnsi="Times New Roman" w:cs="Times New Roman"/>
+        </w:rPr>
+      </w:pPr>
+    </w:p>
+    <w:p>
+      <w:pPr>
+        <w:rPr>
+          <w:rFonts w:ascii="Times New Roman" w:hAnsi="Times New Roman" w:cs="Times New Roman"/>
+        </w:rPr>
+      </w:pPr>
       <w:proofErr w:type="spellStart"/>
       <w:r>
         <w:rPr>
           <w:rFonts w:ascii="Times New Roman" w:hAnsi="Times New Roman" w:cs="Times New Roman"/>
         </w:rPr>
-        <w:t>hoice</w:t>
+        <w:t>Hainmueller</w:t>
       </w:r>
       <w:proofErr w:type="spellEnd"/>
       <w:r>
         <w:rPr>
           <w:rFonts w:ascii="Times New Roman" w:hAnsi="Times New Roman" w:cs="Times New Roman"/>
         </w:rPr>
-        <w:t xml:space="preserve"> </w:t>
-      </w:r>
-      <w:r>
-        <w:rPr>
-          <w:rFonts w:ascii="Times New Roman" w:hAnsi="Times New Roman" w:cs="Times New Roman"/>
-          <w:lang w:val="en-US"/>
-        </w:rPr>
-        <w:t>s</w:t>
-      </w:r>
+        <w:t>, J., &amp; Hopkins, D. J. (2015)</w:t>
+      </w:r>
+    </w:p>
+    <w:p>
+      <w:pPr>
+        <w:rPr>
+          <w:rFonts w:ascii="Times New Roman" w:hAnsi="Times New Roman" w:cs="Times New Roman"/>
+        </w:rPr>
+      </w:pPr>
+      <w:r>
+        <w:rPr>
+          <w:rFonts w:ascii="Times New Roman" w:hAnsi="Times New Roman" w:cs="Times New Roman"/>
+        </w:rPr>
+        <w:t>The Hidden American Immigration Consensus: A Conjoint Analysis of Attitudes toward Immigrants</w:t>
+      </w:r>
+    </w:p>
+    <w:p>
+      <w:pPr>
+        <w:rPr>
+          <w:rFonts w:ascii="Times New Roman" w:hAnsi="Times New Roman" w:cs="Times New Roman"/>
+        </w:rPr>
+      </w:pPr>
+      <w:r>
+        <w:rPr>
+          <w:rFonts w:ascii="Times New Roman" w:hAnsi="Times New Roman" w:cs="Times New Roman"/>
+        </w:rPr>
+        <w:t>American Journal of Political Science, 59(3), 529–548</w:t>
+      </w:r>
+    </w:p>
+    <w:p>
+      <w:pPr>
+        <w:rPr>
+          <w:rFonts w:ascii="Times New Roman" w:hAnsi="Times New Roman" w:cs="Times New Roman"/>
+        </w:rPr>
+      </w:pPr>
+    </w:p>
+    <w:p>
+      <w:pPr>
+        <w:rPr>
+          <w:rFonts w:ascii="Times New Roman" w:hAnsi="Times New Roman" w:cs="Times New Roman"/>
+        </w:rPr>
+      </w:pPr>
       <w:proofErr w:type="spellStart"/>
       <w:r>
         <w:rPr>
           <w:rFonts w:ascii="Times New Roman" w:hAnsi="Times New Roman" w:cs="Times New Roman"/>
         </w:rPr>
-        <w:t>ets</w:t>
+        <w:t>Hainmueller</w:t>
       </w:r>
       <w:proofErr w:type="spellEnd"/>
       <w:r>
         <w:rPr>
           <w:rFonts w:ascii="Times New Roman" w:hAnsi="Times New Roman" w:cs="Times New Roman"/>
-          <w:lang w:val="en-US"/>
-        </w:rPr>
-        <w:t xml:space="preserve">, </w:t>
-      </w:r>
-      <w:r>
-        <w:rPr>
-          <w:rFonts w:ascii="Times New Roman" w:hAnsi="Times New Roman" w:cs="Times New Roman"/>
-        </w:rPr>
-        <w:t xml:space="preserve">and </w:t>
-      </w:r>
-      <w:r>
-        <w:rPr>
-          <w:rFonts w:ascii="Times New Roman" w:hAnsi="Times New Roman" w:cs="Times New Roman"/>
-          <w:lang w:val="en-US"/>
-        </w:rPr>
-        <w:t>c</w:t>
+        </w:rPr>
+        <w:t xml:space="preserve">, J., </w:t>
       </w:r>
       <w:proofErr w:type="spellStart"/>
       <w:r>
         <w:rPr>
           <w:rFonts w:ascii="Times New Roman" w:hAnsi="Times New Roman" w:cs="Times New Roman"/>
         </w:rPr>
-        <w:t>ontext</w:t>
+        <w:t>Hangartner</w:t>
       </w:r>
       <w:proofErr w:type="spellEnd"/>
       <w:r>
         <w:rPr>
           <w:rFonts w:ascii="Times New Roman" w:hAnsi="Times New Roman" w:cs="Times New Roman"/>
-          <w:lang w:val="en-US"/>
-        </w:rPr>
-        <w:t xml:space="preserve">) </w:t>
-      </w:r>
-      <w:r>
-        <w:rPr>
-          <w:rFonts w:ascii="Times New Roman" w:hAnsi="Times New Roman" w:cs="Times New Roman"/>
-        </w:rPr>
-        <w:t>paying particular attention to the design of conjoint alternatives. </w:t>
-      </w:r>
-    </w:p>
-    <w:p>
-      <w:pPr>
-        <w:numPr>
-          <w:ilvl w:val="0"/>
-          <w:numId w:val="7"/>
-        </w:numPr>
-        <w:spacing w:before="100" w:beforeAutospacing="1" w:after="100" w:afterAutospacing="1"/>
-        <w:rPr>
-          <w:rFonts w:ascii="Times New Roman" w:hAnsi="Times New Roman" w:cs="Times New Roman"/>
-        </w:rPr>
-      </w:pPr>
-      <w:r>
-        <w:rPr>
-          <w:rFonts w:ascii="Times New Roman" w:hAnsi="Times New Roman" w:cs="Times New Roman"/>
-        </w:rPr>
-        <w:t xml:space="preserve">I focus on the construction of a conjoint experiment. </w:t>
-      </w:r>
-      <w:r>
-        <w:rPr>
-          <w:rFonts w:ascii="Times New Roman" w:hAnsi="Times New Roman" w:cs="Times New Roman"/>
-          <w:lang w:val="en-US"/>
-        </w:rPr>
-        <w:t xml:space="preserve">Using a </w:t>
-      </w:r>
-      <w:r>
-        <w:rPr>
-          <w:rFonts w:ascii="Times New Roman" w:hAnsi="Times New Roman" w:cs="Times New Roman"/>
-        </w:rPr>
-        <w:t>JavaScript/Python program and R</w:t>
-      </w:r>
-      <w:r>
-        <w:rPr>
-          <w:rFonts w:ascii="Times New Roman" w:hAnsi="Times New Roman" w:cs="Times New Roman"/>
-          <w:lang w:val="en-US"/>
-        </w:rPr>
-        <w:t xml:space="preserve">, I show </w:t>
-      </w:r>
-      <w:r>
-        <w:rPr>
-          <w:rFonts w:ascii="Times New Roman" w:hAnsi="Times New Roman" w:cs="Times New Roman"/>
-        </w:rPr>
-        <w:t>how to design</w:t>
-      </w:r>
-      <w:r>
-        <w:rPr>
-          <w:rFonts w:ascii="Times New Roman" w:hAnsi="Times New Roman" w:cs="Times New Roman"/>
-          <w:lang w:val="en-US"/>
-        </w:rPr>
-        <w:t xml:space="preserve"> simple choice-based design. I also cover more advanced designs with </w:t>
-      </w:r>
-      <w:r>
-        <w:rPr>
-          <w:rFonts w:ascii="Times New Roman" w:hAnsi="Times New Roman" w:cs="Times New Roman"/>
-        </w:rPr>
-        <w:t>attributes/levels constraints and randomisation</w:t>
-      </w:r>
-      <w:r>
-        <w:rPr>
-          <w:rFonts w:ascii="Times New Roman" w:hAnsi="Times New Roman" w:cs="Times New Roman"/>
-          <w:lang w:val="en-US"/>
-        </w:rPr>
-        <w:t xml:space="preserve">. </w:t>
-      </w:r>
-    </w:p>
-    <w:p>
-      <w:pPr>
-        <w:numPr>
-          <w:ilvl w:val="0"/>
-          <w:numId w:val="7"/>
-        </w:numPr>
-        <w:spacing w:before="100" w:beforeAutospacing="1" w:after="100" w:afterAutospacing="1"/>
-        <w:rPr>
-          <w:rFonts w:ascii="Times New Roman" w:hAnsi="Times New Roman" w:cs="Times New Roman"/>
-        </w:rPr>
-      </w:pPr>
-      <w:r>
-        <w:rPr>
-          <w:rFonts w:ascii="Times New Roman" w:hAnsi="Times New Roman" w:cs="Times New Roman"/>
-          <w:lang w:val="en-US"/>
-        </w:rPr>
-        <w:t>I show a simple workflow to deploy a conjoint design using Qualtrics.</w:t>
-      </w:r>
-    </w:p>
-    <w:p>
-      <w:pPr>
-        <w:numPr>
-          <w:ilvl w:val="0"/>
-          <w:numId w:val="7"/>
-        </w:numPr>
-        <w:spacing w:before="100" w:beforeAutospacing="1" w:after="100" w:afterAutospacing="1"/>
+        </w:rPr>
+        <w:t>, D., &amp; Yamamoto, T. (2015)</w:t>
+      </w:r>
+    </w:p>
+    <w:p>
+      <w:pPr>
+        <w:rPr>
+          <w:rFonts w:ascii="Times New Roman" w:hAnsi="Times New Roman" w:cs="Times New Roman"/>
+        </w:rPr>
+      </w:pPr>
+      <w:r>
+        <w:rPr>
+          <w:rFonts w:ascii="Times New Roman" w:hAnsi="Times New Roman" w:cs="Times New Roman"/>
+        </w:rPr>
+        <w:t xml:space="preserve">Validating vignette and conjoint survey experiments against real-world </w:t>
+      </w:r>
+      <w:proofErr w:type="spellStart"/>
+      <w:r>
+        <w:rPr>
+          <w:rFonts w:ascii="Times New Roman" w:hAnsi="Times New Roman" w:cs="Times New Roman"/>
+        </w:rPr>
+        <w:t>behavior</w:t>
+      </w:r>
+      <w:proofErr w:type="spellEnd"/>
+    </w:p>
+    <w:p>
+      <w:pPr>
         <w:rPr>
           <w:rFonts w:ascii="Times New Roman" w:hAnsi="Times New Roman" w:cs="Times New Roman"/>
         </w:rPr>
@@ -1400,130 +1779,470 @@
           <w:rFonts w:ascii="Times New Roman" w:hAnsi="Times New Roman" w:cs="Times New Roman"/>
         </w:rPr>
         <w:lastRenderedPageBreak/>
-        <w:t>I give an overview of different methods to analyse a conjoint experiment. Specifically, I focus on AMCEs, marginal mean and omnibus F-test. We will briefly discuss subgroup differences and visualisation. </w:t>
-      </w:r>
-    </w:p>
-    <w:p>
-      <w:pPr>
-        <w:numPr>
-          <w:ilvl w:val="0"/>
-          <w:numId w:val="7"/>
-        </w:numPr>
-        <w:spacing w:before="100" w:beforeAutospacing="1" w:after="100" w:afterAutospacing="1"/>
-        <w:rPr>
-          <w:rFonts w:ascii="Times New Roman" w:hAnsi="Times New Roman" w:cs="Times New Roman"/>
-        </w:rPr>
-      </w:pPr>
-      <w:r>
-        <w:rPr>
-          <w:rFonts w:ascii="Times New Roman" w:hAnsi="Times New Roman" w:cs="Times New Roman"/>
-          <w:lang w:val="en-US"/>
-        </w:rPr>
-        <w:t>I will cover more recent advances in conjoint analysis including power analysis and the usage of mixture modelling to discover treatment heterogeneity.</w:t>
-      </w:r>
-    </w:p>
-    <w:p>
-      <w:pPr>
-        <w:rPr>
-          <w:rFonts w:ascii="Times New Roman" w:hAnsi="Times New Roman" w:cs="Times New Roman"/>
-        </w:rPr>
-      </w:pPr>
-      <w:r>
-        <w:rPr>
-          <w:rFonts w:ascii="Times New Roman" w:hAnsi="Times New Roman" w:cs="Times New Roman"/>
-          <w:b/>
-          <w:bCs/>
-          <w:lang w:val="en-US"/>
-        </w:rPr>
-        <w:t> </w:t>
-      </w:r>
-    </w:p>
-    <w:p>
-      <w:pPr>
-        <w:rPr>
-          <w:rFonts w:ascii="Times New Roman" w:hAnsi="Times New Roman" w:cs="Times New Roman"/>
-        </w:rPr>
-      </w:pPr>
-      <w:r>
-        <w:rPr>
-          <w:rFonts w:ascii="Times New Roman" w:hAnsi="Times New Roman" w:cs="Times New Roman"/>
-          <w:b/>
-          <w:bCs/>
-          <w:lang w:val="en-US"/>
-        </w:rPr>
-        <w:t xml:space="preserve">How the course will work </w:t>
-      </w:r>
-    </w:p>
-    <w:p>
-      <w:pPr>
-        <w:rPr>
-          <w:rFonts w:ascii="Times New Roman" w:hAnsi="Times New Roman" w:cs="Times New Roman"/>
-          <w:i/>
-          <w:iCs/>
-        </w:rPr>
-      </w:pPr>
-      <w:r>
-        <w:rPr>
-          <w:rFonts w:ascii="Times New Roman" w:hAnsi="Times New Roman" w:cs="Times New Roman"/>
-          <w:i/>
-          <w:iCs/>
-        </w:rPr>
-        <w:t xml:space="preserve">The course </w:t>
-      </w:r>
-      <w:r>
-        <w:rPr>
-          <w:rFonts w:ascii="Times New Roman" w:hAnsi="Times New Roman" w:cs="Times New Roman"/>
-          <w:i/>
-          <w:iCs/>
-        </w:rPr>
-        <w:t xml:space="preserve">is a mix of </w:t>
-      </w:r>
-      <w:r>
-        <w:rPr>
-          <w:rFonts w:ascii="Times New Roman" w:hAnsi="Times New Roman" w:cs="Times New Roman"/>
-          <w:i/>
-          <w:iCs/>
-        </w:rPr>
-        <w:t>in-person interactive</w:t>
-      </w:r>
-      <w:r>
-        <w:rPr>
-          <w:rFonts w:ascii="Times New Roman" w:hAnsi="Times New Roman" w:cs="Times New Roman"/>
-          <w:i/>
-          <w:iCs/>
-        </w:rPr>
-        <w:t xml:space="preserve"> lectures and hands-on in-class. Each class </w:t>
-      </w:r>
-      <w:r>
-        <w:rPr>
-          <w:rFonts w:ascii="Times New Roman" w:hAnsi="Times New Roman" w:cs="Times New Roman"/>
-          <w:i/>
-          <w:iCs/>
-        </w:rPr>
-        <w:t>ends with a practical exercise that we start solving in class and should be completed before the beginning of the next session. Solutions will be provided and discussed in-class in an interactive way to facilitate learning, problem solving, and exchange of ideas. We will have p</w:t>
-      </w:r>
-      <w:r>
-        <w:rPr>
-          <w:rFonts w:ascii="Times New Roman" w:hAnsi="Times New Roman" w:cs="Times New Roman"/>
-          <w:shd w:val="clear" w:color="auto" w:fill="FFFFFF"/>
-        </w:rPr>
-        <w:t>resentations with Q&amp;A sessions and small-group work.</w:t>
-      </w:r>
-    </w:p>
-    <w:p>
-      <w:pPr>
-        <w:rPr>
-          <w:rFonts w:ascii="Times New Roman" w:hAnsi="Times New Roman" w:cs="Times New Roman"/>
-        </w:rPr>
-      </w:pPr>
+        <w:t xml:space="preserve">Proceedings of the National Academy of Sciences, 112(8), 2395–2400 </w:t>
+      </w:r>
+    </w:p>
+    <w:p>
+      <w:pPr>
+        <w:rPr>
+          <w:rFonts w:ascii="Times New Roman" w:hAnsi="Times New Roman" w:cs="Times New Roman"/>
+        </w:rPr>
+      </w:pPr>
+    </w:p>
+    <w:p>
+      <w:pPr>
+        <w:rPr>
+          <w:rFonts w:ascii="Times New Roman" w:hAnsi="Times New Roman" w:cs="Times New Roman"/>
+        </w:rPr>
+      </w:pPr>
+      <w:r>
+        <w:rPr>
+          <w:rFonts w:ascii="Times New Roman" w:hAnsi="Times New Roman" w:cs="Times New Roman"/>
+        </w:rPr>
+        <w:t xml:space="preserve">Horiuchi, Yusaku, Daniel M Smith and </w:t>
+      </w:r>
+      <w:proofErr w:type="spellStart"/>
+      <w:r>
+        <w:rPr>
+          <w:rFonts w:ascii="Times New Roman" w:hAnsi="Times New Roman" w:cs="Times New Roman"/>
+        </w:rPr>
+        <w:t>Teppei</w:t>
+      </w:r>
+      <w:proofErr w:type="spellEnd"/>
+      <w:r>
+        <w:rPr>
+          <w:rFonts w:ascii="Times New Roman" w:hAnsi="Times New Roman" w:cs="Times New Roman"/>
+        </w:rPr>
+        <w:t xml:space="preserve"> Yamamoto. 2015</w:t>
+      </w:r>
+    </w:p>
+    <w:p>
+      <w:pPr>
+        <w:rPr>
+          <w:rFonts w:ascii="Times New Roman" w:hAnsi="Times New Roman" w:cs="Times New Roman"/>
+        </w:rPr>
+      </w:pPr>
+      <w:r>
+        <w:rPr>
+          <w:rFonts w:ascii="Times New Roman" w:hAnsi="Times New Roman" w:cs="Times New Roman"/>
+        </w:rPr>
+        <w:t>Measuring Voters’ Multidimensional Policy Preferences with Conjoint Analysis: Application to Japan’s 2014 Election</w:t>
+      </w:r>
+    </w:p>
+    <w:p>
+      <w:pPr>
+        <w:rPr>
+          <w:rFonts w:ascii="Times New Roman" w:hAnsi="Times New Roman" w:cs="Times New Roman"/>
+        </w:rPr>
+      </w:pPr>
+      <w:r>
+        <w:rPr>
+          <w:rFonts w:ascii="Times New Roman" w:hAnsi="Times New Roman" w:cs="Times New Roman"/>
+        </w:rPr>
+        <w:t>Available at SSRN 2627907</w:t>
+      </w:r>
+    </w:p>
+    <w:p>
+      <w:pPr>
+        <w:rPr>
+          <w:rFonts w:ascii="Times New Roman" w:hAnsi="Times New Roman" w:cs="Times New Roman"/>
+        </w:rPr>
+      </w:pPr>
+    </w:p>
+    <w:p>
+      <w:pPr>
+        <w:rPr>
+          <w:rFonts w:ascii="Times New Roman" w:hAnsi="Times New Roman" w:cs="Times New Roman"/>
+        </w:rPr>
+      </w:pPr>
+      <w:r>
+        <w:rPr>
+          <w:rFonts w:ascii="Times New Roman" w:hAnsi="Times New Roman" w:cs="Times New Roman"/>
+        </w:rPr>
+        <w:t xml:space="preserve">Leeper, T. J., </w:t>
+      </w:r>
+      <w:proofErr w:type="spellStart"/>
+      <w:r>
+        <w:rPr>
+          <w:rFonts w:ascii="Times New Roman" w:hAnsi="Times New Roman" w:cs="Times New Roman"/>
+        </w:rPr>
+        <w:t>Hobolt</w:t>
+      </w:r>
+      <w:proofErr w:type="spellEnd"/>
+      <w:r>
+        <w:rPr>
+          <w:rFonts w:ascii="Times New Roman" w:hAnsi="Times New Roman" w:cs="Times New Roman"/>
+        </w:rPr>
+        <w:t>, S. B., &amp; Tilley, J. (2018)</w:t>
+      </w:r>
+    </w:p>
+    <w:p>
+      <w:pPr>
+        <w:rPr>
+          <w:rFonts w:ascii="Times New Roman" w:hAnsi="Times New Roman" w:cs="Times New Roman"/>
+        </w:rPr>
+      </w:pPr>
+      <w:r>
+        <w:rPr>
+          <w:rFonts w:ascii="Times New Roman" w:hAnsi="Times New Roman" w:cs="Times New Roman"/>
+        </w:rPr>
+        <w:t xml:space="preserve">Measuring Subgroup Preferences in Conjoint Experiments </w:t>
+      </w:r>
+    </w:p>
+    <w:p>
+      <w:pPr>
+        <w:rPr>
+          <w:rFonts w:ascii="Times New Roman" w:hAnsi="Times New Roman" w:cs="Times New Roman"/>
+        </w:rPr>
+      </w:pPr>
+      <w:r>
+        <w:rPr>
+          <w:rFonts w:ascii="Times New Roman" w:hAnsi="Times New Roman" w:cs="Times New Roman"/>
+        </w:rPr>
+        <w:t>Political Analysis 55</w:t>
+      </w:r>
+    </w:p>
+    <w:p>
+      <w:pPr>
+        <w:rPr>
+          <w:rFonts w:ascii="Times New Roman" w:hAnsi="Times New Roman" w:cs="Times New Roman"/>
+        </w:rPr>
+      </w:pPr>
+    </w:p>
+    <w:p>
+      <w:pPr>
+        <w:rPr>
+          <w:rFonts w:ascii="Times New Roman" w:hAnsi="Times New Roman" w:cs="Times New Roman"/>
+          <w:b/>
+          <w:bCs/>
+        </w:rPr>
+      </w:pPr>
+      <w:r>
+        <w:rPr>
+          <w:rFonts w:ascii="Times New Roman" w:hAnsi="Times New Roman" w:cs="Times New Roman"/>
+          <w:b/>
+          <w:bCs/>
+        </w:rPr>
+        <w:t xml:space="preserve">Optional </w:t>
+      </w:r>
+    </w:p>
+    <w:p>
+      <w:pPr>
+        <w:rPr>
+          <w:rFonts w:ascii="Times New Roman" w:hAnsi="Times New Roman" w:cs="Times New Roman"/>
+        </w:rPr>
+      </w:pPr>
+      <w:proofErr w:type="spellStart"/>
+      <w:r>
+        <w:rPr>
+          <w:rFonts w:ascii="Times New Roman" w:hAnsi="Times New Roman" w:cs="Times New Roman"/>
+        </w:rPr>
+        <w:t>Strezhnev</w:t>
+      </w:r>
+      <w:proofErr w:type="spellEnd"/>
+      <w:r>
+        <w:rPr>
+          <w:rFonts w:ascii="Times New Roman" w:hAnsi="Times New Roman" w:cs="Times New Roman"/>
+        </w:rPr>
+        <w:t xml:space="preserve">, A., </w:t>
+      </w:r>
+      <w:proofErr w:type="spellStart"/>
+      <w:r>
+        <w:rPr>
+          <w:rFonts w:ascii="Times New Roman" w:hAnsi="Times New Roman" w:cs="Times New Roman"/>
+        </w:rPr>
+        <w:t>Hainmueller</w:t>
+      </w:r>
+      <w:proofErr w:type="spellEnd"/>
+      <w:r>
+        <w:rPr>
+          <w:rFonts w:ascii="Times New Roman" w:hAnsi="Times New Roman" w:cs="Times New Roman"/>
+        </w:rPr>
+        <w:t>, J., Hopkins, D. J., &amp; Yamamoto, T. (2013)</w:t>
+      </w:r>
+    </w:p>
+    <w:p>
+      <w:pPr>
+        <w:rPr>
+          <w:rFonts w:ascii="Times New Roman" w:hAnsi="Times New Roman" w:cs="Times New Roman"/>
+        </w:rPr>
+      </w:pPr>
+      <w:r>
+        <w:rPr>
+          <w:rFonts w:ascii="Times New Roman" w:hAnsi="Times New Roman" w:cs="Times New Roman"/>
+        </w:rPr>
+        <w:t>Conjoint Survey Design Tool: Software Manual</w:t>
+      </w:r>
+    </w:p>
+    <w:p>
+      <w:pPr>
+        <w:rPr>
+          <w:rFonts w:ascii="Times New Roman" w:hAnsi="Times New Roman" w:cs="Times New Roman"/>
+        </w:rPr>
+      </w:pPr>
+    </w:p>
+    <w:p>
+      <w:pPr>
+        <w:rPr>
+          <w:rFonts w:ascii="Times New Roman" w:hAnsi="Times New Roman" w:cs="Times New Roman"/>
+        </w:rPr>
+      </w:pPr>
+      <w:proofErr w:type="spellStart"/>
+      <w:r>
+        <w:rPr>
+          <w:rFonts w:ascii="Times New Roman" w:hAnsi="Times New Roman" w:cs="Times New Roman"/>
+        </w:rPr>
+        <w:t>Toepoel</w:t>
+      </w:r>
+      <w:proofErr w:type="spellEnd"/>
+      <w:r>
+        <w:rPr>
+          <w:rFonts w:ascii="Times New Roman" w:hAnsi="Times New Roman" w:cs="Times New Roman"/>
+        </w:rPr>
+        <w:t>, V. (2016)</w:t>
+      </w:r>
+    </w:p>
+    <w:p>
+      <w:pPr>
+        <w:rPr>
+          <w:rFonts w:ascii="Times New Roman" w:hAnsi="Times New Roman" w:cs="Times New Roman"/>
+        </w:rPr>
+      </w:pPr>
+      <w:r>
+        <w:rPr>
+          <w:rFonts w:ascii="Times New Roman" w:hAnsi="Times New Roman" w:cs="Times New Roman"/>
+        </w:rPr>
+        <w:t>Doing Surveys Online, Chapters 6 and 15</w:t>
+      </w:r>
+    </w:p>
+    <w:p>
+      <w:pPr>
+        <w:rPr>
+          <w:rFonts w:ascii="Times New Roman" w:hAnsi="Times New Roman" w:cs="Times New Roman"/>
+        </w:rPr>
+      </w:pPr>
+      <w:r>
+        <w:rPr>
+          <w:rFonts w:ascii="Times New Roman" w:hAnsi="Times New Roman" w:cs="Times New Roman"/>
+        </w:rPr>
+        <w:t>Sage</w:t>
+      </w:r>
+    </w:p>
+    <w:p>
+      <w:pPr>
+        <w:rPr>
+          <w:rFonts w:ascii="Times New Roman" w:hAnsi="Times New Roman" w:cs="Times New Roman"/>
+        </w:rPr>
+      </w:pPr>
+    </w:p>
+    <w:p>
+      <w:pPr>
+        <w:rPr>
+          <w:rFonts w:ascii="Times New Roman" w:hAnsi="Times New Roman" w:cs="Times New Roman"/>
+        </w:rPr>
+      </w:pPr>
+      <w:proofErr w:type="spellStart"/>
+      <w:r>
+        <w:rPr>
+          <w:rFonts w:ascii="Times New Roman" w:hAnsi="Times New Roman" w:cs="Times New Roman"/>
+        </w:rPr>
+        <w:t>Callegaro</w:t>
+      </w:r>
+      <w:proofErr w:type="spellEnd"/>
+      <w:r>
+        <w:rPr>
+          <w:rFonts w:ascii="Times New Roman" w:hAnsi="Times New Roman" w:cs="Times New Roman"/>
+        </w:rPr>
+        <w:t xml:space="preserve">, M., </w:t>
+      </w:r>
+      <w:proofErr w:type="spellStart"/>
+      <w:r>
+        <w:rPr>
+          <w:rFonts w:ascii="Times New Roman" w:hAnsi="Times New Roman" w:cs="Times New Roman"/>
+        </w:rPr>
+        <w:t>Manfreda</w:t>
+      </w:r>
+      <w:proofErr w:type="spellEnd"/>
+      <w:r>
+        <w:rPr>
+          <w:rFonts w:ascii="Times New Roman" w:hAnsi="Times New Roman" w:cs="Times New Roman"/>
+        </w:rPr>
+        <w:t xml:space="preserve">, K. L., and </w:t>
+      </w:r>
+      <w:proofErr w:type="spellStart"/>
+      <w:r>
+        <w:rPr>
+          <w:rFonts w:ascii="Times New Roman" w:hAnsi="Times New Roman" w:cs="Times New Roman"/>
+        </w:rPr>
+        <w:t>Vehovar</w:t>
+      </w:r>
+      <w:proofErr w:type="spellEnd"/>
+      <w:r>
+        <w:rPr>
+          <w:rFonts w:ascii="Times New Roman" w:hAnsi="Times New Roman" w:cs="Times New Roman"/>
+        </w:rPr>
+        <w:t>, V. (2015)</w:t>
+      </w:r>
+    </w:p>
+    <w:p>
+      <w:pPr>
+        <w:rPr>
+          <w:rFonts w:ascii="Times New Roman" w:hAnsi="Times New Roman" w:cs="Times New Roman"/>
+        </w:rPr>
+      </w:pPr>
+      <w:r>
+        <w:rPr>
+          <w:rFonts w:ascii="Times New Roman" w:hAnsi="Times New Roman" w:cs="Times New Roman"/>
+        </w:rPr>
+        <w:t>Web survey methodology, Chapters 5, 6 and 7</w:t>
+      </w:r>
+    </w:p>
+    <w:p>
+      <w:pPr>
+        <w:rPr>
+          <w:rFonts w:ascii="Times New Roman" w:hAnsi="Times New Roman" w:cs="Times New Roman"/>
+        </w:rPr>
+      </w:pPr>
+      <w:r>
+        <w:rPr>
+          <w:rFonts w:ascii="Times New Roman" w:hAnsi="Times New Roman" w:cs="Times New Roman"/>
+        </w:rPr>
+        <w:t>Sage</w:t>
+      </w:r>
+    </w:p>
+    <w:p>
+      <w:pPr>
+        <w:rPr>
+          <w:rFonts w:ascii="Times New Roman" w:hAnsi="Times New Roman" w:cs="Times New Roman"/>
+        </w:rPr>
+      </w:pPr>
+    </w:p>
+    <w:p>
+      <w:pPr>
+        <w:rPr>
+          <w:rFonts w:ascii="Times New Roman" w:hAnsi="Times New Roman" w:cs="Times New Roman"/>
+        </w:rPr>
+      </w:pPr>
+      <w:proofErr w:type="spellStart"/>
+      <w:r>
+        <w:rPr>
+          <w:rFonts w:ascii="Times New Roman" w:hAnsi="Times New Roman" w:cs="Times New Roman"/>
+        </w:rPr>
+        <w:t>Stefanelli</w:t>
+      </w:r>
+      <w:proofErr w:type="spellEnd"/>
+      <w:r>
+        <w:rPr>
+          <w:rFonts w:ascii="Times New Roman" w:hAnsi="Times New Roman" w:cs="Times New Roman"/>
+        </w:rPr>
+        <w:t xml:space="preserve"> A. &amp; </w:t>
+      </w:r>
+      <w:proofErr w:type="spellStart"/>
+      <w:r>
+        <w:rPr>
+          <w:rFonts w:ascii="Times New Roman" w:hAnsi="Times New Roman" w:cs="Times New Roman"/>
+        </w:rPr>
+        <w:t>Lukac</w:t>
+      </w:r>
+      <w:proofErr w:type="spellEnd"/>
+      <w:r>
+        <w:rPr>
+          <w:rFonts w:ascii="Times New Roman" w:hAnsi="Times New Roman" w:cs="Times New Roman"/>
+        </w:rPr>
+        <w:t xml:space="preserve"> M. (2020)</w:t>
+      </w:r>
+    </w:p>
+    <w:p>
+      <w:pPr>
+        <w:rPr>
+          <w:rFonts w:ascii="Times New Roman" w:hAnsi="Times New Roman" w:cs="Times New Roman"/>
+        </w:rPr>
+      </w:pPr>
+      <w:r>
+        <w:rPr>
+          <w:rFonts w:ascii="Times New Roman" w:hAnsi="Times New Roman" w:cs="Times New Roman"/>
+        </w:rPr>
+        <w:t>Subjects, Trials, and Levels: Statistical Power in Conjoint Experiments</w:t>
+      </w:r>
+    </w:p>
+    <w:p>
+      <w:pPr>
+        <w:rPr>
+          <w:rFonts w:ascii="Times New Roman" w:hAnsi="Times New Roman" w:cs="Times New Roman"/>
+        </w:rPr>
+      </w:pPr>
+      <w:r>
+        <w:rPr>
+          <w:rFonts w:ascii="Times New Roman" w:hAnsi="Times New Roman" w:cs="Times New Roman"/>
+        </w:rPr>
+        <w:t>Available at 10.31235/osf.io/</w:t>
+      </w:r>
+      <w:proofErr w:type="spellStart"/>
+      <w:r>
+        <w:rPr>
+          <w:rFonts w:ascii="Times New Roman" w:hAnsi="Times New Roman" w:cs="Times New Roman"/>
+        </w:rPr>
+        <w:t>spkcy</w:t>
+      </w:r>
+      <w:proofErr w:type="spellEnd"/>
+    </w:p>
+    <w:p>
+      <w:pPr>
+        <w:rPr>
+          <w:rFonts w:ascii="Times New Roman" w:hAnsi="Times New Roman" w:cs="Times New Roman"/>
+        </w:rPr>
+      </w:pPr>
+    </w:p>
+    <w:p>
+      <w:pPr>
+        <w:rPr>
+          <w:rFonts w:ascii="Times New Roman" w:hAnsi="Times New Roman" w:cs="Times New Roman"/>
+        </w:rPr>
+      </w:pPr>
+      <w:proofErr w:type="spellStart"/>
+      <w:r>
+        <w:rPr>
+          <w:rFonts w:ascii="Times New Roman" w:hAnsi="Times New Roman" w:cs="Times New Roman"/>
+        </w:rPr>
+        <w:t>Goplerud</w:t>
+      </w:r>
+      <w:proofErr w:type="spellEnd"/>
+      <w:r>
+        <w:rPr>
+          <w:rFonts w:ascii="Times New Roman" w:hAnsi="Times New Roman" w:cs="Times New Roman"/>
+        </w:rPr>
+        <w:t xml:space="preserve"> M., Imai K, Pashley N. (2022)</w:t>
+      </w:r>
+    </w:p>
+    <w:p>
+      <w:pPr>
+        <w:rPr>
+          <w:rFonts w:ascii="Times New Roman" w:hAnsi="Times New Roman" w:cs="Times New Roman"/>
+        </w:rPr>
+      </w:pPr>
+      <w:r>
+        <w:rPr>
+          <w:rFonts w:ascii="Times New Roman" w:hAnsi="Times New Roman" w:cs="Times New Roman"/>
+        </w:rPr>
+        <w:t>Estimating Heterogeneous Causal Effects of High-Dimensional Treatments: Application to Conjoint Analysis</w:t>
+      </w:r>
+    </w:p>
+    <w:p>
+      <w:pPr>
+        <w:rPr>
+          <w:rFonts w:ascii="Times New Roman" w:hAnsi="Times New Roman" w:cs="Times New Roman"/>
+        </w:rPr>
+      </w:pPr>
+      <w:r>
+        <w:rPr>
+          <w:rFonts w:ascii="Times New Roman" w:hAnsi="Times New Roman" w:cs="Times New Roman"/>
+        </w:rPr>
+        <w:t>Available at https://arxiv.org/abs/2201.01357</w:t>
+      </w:r>
     </w:p>
     <w:sectPr>
-      <w:headerReference w:type="even" r:id="rId11"/>
-      <w:headerReference w:type="default" r:id="rId12"/>
-      <w:footerReference w:type="even" r:id="rId13"/>
-      <w:footerReference w:type="default" r:id="rId14"/>
-      <w:headerReference w:type="first" r:id="rId15"/>
-      <w:footerReference w:type="first" r:id="rId16"/>
+      <w:headerReference w:type="default" r:id="rId11"/>
+      <w:footerReference w:type="default" r:id="rId12"/>
       <w:pgSz w:w="11900" w:h="16840"/>
       <w:pgMar w:top="2269" w:right="1440" w:bottom="2268" w:left="1440" w:header="720" w:footer="1236" w:gutter="0"/>
       <w:cols w:space="720"/>
@@ -1557,27 +2276,7 @@
   <w:p>
     <w:pPr>
       <w:pStyle w:val="Footer"/>
-    </w:pPr>
-  </w:p>
-</w:ftr>
-</file>
-
-<file path=word/footer2.xml><?xml version="1.0" encoding="utf-8"?>
-<w:ftr xmlns:wpc="http://schemas.microsoft.com/office/word/2010/wordprocessingCanvas" xmlns:cx="http://schemas.microsoft.com/office/drawing/2014/chartex" xmlns:cx1="http://schemas.microsoft.com/office/drawing/2015/9/8/chartex" xmlns:cx2="http://schemas.microsoft.com/office/drawing/2015/10/21/chartex" xmlns:cx3="http://schemas.microsoft.com/office/drawing/2016/5/9/chartex" xmlns:cx4="http://schemas.microsoft.com/office/drawing/2016/5/10/chartex" xmlns:cx5="http://schemas.microsoft.com/office/drawing/2016/5/11/chartex" xmlns:cx6="http://schemas.microsoft.com/office/drawing/2016/5/12/chartex" xmlns:cx7="http://schemas.microsoft.com/office/drawing/2016/5/13/chartex" xmlns:cx8="http://schemas.microsoft.com/office/drawing/2016/5/14/chartex" xmlns:mc="http://schemas.openxmlformats.org/markup-compatibility/2006" xmlns:aink="http://schemas.microsoft.com/office/drawing/2016/ink" xmlns:am3d="http://schemas.microsoft.com/office/drawing/2017/model3d" xmlns:o="urn:schemas-microsoft-com:office:office" xmlns:oel="http://schemas.microsoft.com/office/2019/extlst" xmlns:r="http://schemas.openxmlformats.org/officeDocument/2006/relationships" xmlns:m="http://schemas.openxmlformats.org/officeDocument/2006/math" xmlns:v="urn:schemas-microsoft-com:vml" xmlns:wp14="http://schemas.microsoft.com/office/word/2010/wordprocessingDrawing" xmlns:wp="http://schemas.openxmlformats.org/drawingml/2006/wordprocessingDrawing" xmlns:w10="urn:schemas-microsoft-com:office:word" xmlns:w="http://schemas.openxmlformats.org/wordprocessingml/2006/main" xmlns:w14="http://schemas.microsoft.com/office/word/2010/wordml" xmlns:w15="http://schemas.microsoft.com/office/word/2012/wordml" xmlns:w16cex="http://schemas.microsoft.com/office/word/2018/wordml/cex" xmlns:w16cid="http://schemas.microsoft.com/office/word/2016/wordml/cid" xmlns:w16="http://schemas.microsoft.com/office/word/2018/wordml" xmlns:w16sdtdh="http://schemas.microsoft.com/office/word/2020/wordml/sdtdatahash" xmlns:w16se="http://schemas.microsoft.com/office/word/2015/wordml/symex" xmlns:wpg="http://schemas.microsoft.com/office/word/2010/wordprocessingGroup" xmlns:wpi="http://schemas.microsoft.com/office/word/2010/wordprocessingInk" xmlns:wne="http://schemas.microsoft.com/office/word/2006/wordml" xmlns:wps="http://schemas.microsoft.com/office/word/2010/wordprocessingShape" mc:Ignorable="w14 w15 w16se w16cid w16 w16cex w16sdtdh wp14">
-  <w:p>
-    <w:pPr>
-      <w:pStyle w:val="Footer"/>
       <w:ind w:firstLine="720"/>
-    </w:pPr>
-  </w:p>
-</w:ftr>
-</file>
-
-<file path=word/footer3.xml><?xml version="1.0" encoding="utf-8"?>
-<w:ftr xmlns:wpc="http://schemas.microsoft.com/office/word/2010/wordprocessingCanvas" xmlns:cx="http://schemas.microsoft.com/office/drawing/2014/chartex" xmlns:cx1="http://schemas.microsoft.com/office/drawing/2015/9/8/chartex" xmlns:cx2="http://schemas.microsoft.com/office/drawing/2015/10/21/chartex" xmlns:cx3="http://schemas.microsoft.com/office/drawing/2016/5/9/chartex" xmlns:cx4="http://schemas.microsoft.com/office/drawing/2016/5/10/chartex" xmlns:cx5="http://schemas.microsoft.com/office/drawing/2016/5/11/chartex" xmlns:cx6="http://schemas.microsoft.com/office/drawing/2016/5/12/chartex" xmlns:cx7="http://schemas.microsoft.com/office/drawing/2016/5/13/chartex" xmlns:cx8="http://schemas.microsoft.com/office/drawing/2016/5/14/chartex" xmlns:mc="http://schemas.openxmlformats.org/markup-compatibility/2006" xmlns:aink="http://schemas.microsoft.com/office/drawing/2016/ink" xmlns:am3d="http://schemas.microsoft.com/office/drawing/2017/model3d" xmlns:o="urn:schemas-microsoft-com:office:office" xmlns:oel="http://schemas.microsoft.com/office/2019/extlst" xmlns:r="http://schemas.openxmlformats.org/officeDocument/2006/relationships" xmlns:m="http://schemas.openxmlformats.org/officeDocument/2006/math" xmlns:v="urn:schemas-microsoft-com:vml" xmlns:wp14="http://schemas.microsoft.com/office/word/2010/wordprocessingDrawing" xmlns:wp="http://schemas.openxmlformats.org/drawingml/2006/wordprocessingDrawing" xmlns:w10="urn:schemas-microsoft-com:office:word" xmlns:w="http://schemas.openxmlformats.org/wordprocessingml/2006/main" xmlns:w14="http://schemas.microsoft.com/office/word/2010/wordml" xmlns:w15="http://schemas.microsoft.com/office/word/2012/wordml" xmlns:w16cex="http://schemas.microsoft.com/office/word/2018/wordml/cex" xmlns:w16cid="http://schemas.microsoft.com/office/word/2016/wordml/cid" xmlns:w16="http://schemas.microsoft.com/office/word/2018/wordml" xmlns:w16sdtdh="http://schemas.microsoft.com/office/word/2020/wordml/sdtdatahash" xmlns:w16se="http://schemas.microsoft.com/office/word/2015/wordml/symex" xmlns:wpg="http://schemas.microsoft.com/office/word/2010/wordprocessingGroup" xmlns:wpi="http://schemas.microsoft.com/office/word/2010/wordprocessingInk" xmlns:wne="http://schemas.microsoft.com/office/word/2006/wordml" xmlns:wps="http://schemas.microsoft.com/office/word/2010/wordprocessingShape" mc:Ignorable="w14 w15 w16se w16cid w16 w16cex w16sdtdh wp14">
-  <w:p>
-    <w:pPr>
-      <w:pStyle w:val="Footer"/>
     </w:pPr>
   </w:p>
 </w:ftr>
@@ -1603,16 +2302,6 @@
 </file>
 
 <file path=word/header1.xml><?xml version="1.0" encoding="utf-8"?>
-<w:hdr xmlns:wpc="http://schemas.microsoft.com/office/word/2010/wordprocessingCanvas" xmlns:cx="http://schemas.microsoft.com/office/drawing/2014/chartex" xmlns:cx1="http://schemas.microsoft.com/office/drawing/2015/9/8/chartex" xmlns:cx2="http://schemas.microsoft.com/office/drawing/2015/10/21/chartex" xmlns:cx3="http://schemas.microsoft.com/office/drawing/2016/5/9/chartex" xmlns:cx4="http://schemas.microsoft.com/office/drawing/2016/5/10/chartex" xmlns:cx5="http://schemas.microsoft.com/office/drawing/2016/5/11/chartex" xmlns:cx6="http://schemas.microsoft.com/office/drawing/2016/5/12/chartex" xmlns:cx7="http://schemas.microsoft.com/office/drawing/2016/5/13/chartex" xmlns:cx8="http://schemas.microsoft.com/office/drawing/2016/5/14/chartex" xmlns:mc="http://schemas.openxmlformats.org/markup-compatibility/2006" xmlns:aink="http://schemas.microsoft.com/office/drawing/2016/ink" xmlns:am3d="http://schemas.microsoft.com/office/drawing/2017/model3d" xmlns:o="urn:schemas-microsoft-com:office:office" xmlns:oel="http://schemas.microsoft.com/office/2019/extlst" xmlns:r="http://schemas.openxmlformats.org/officeDocument/2006/relationships" xmlns:m="http://schemas.openxmlformats.org/officeDocument/2006/math" xmlns:v="urn:schemas-microsoft-com:vml" xmlns:wp14="http://schemas.microsoft.com/office/word/2010/wordprocessingDrawing" xmlns:wp="http://schemas.openxmlformats.org/drawingml/2006/wordprocessingDrawing" xmlns:w10="urn:schemas-microsoft-com:office:word" xmlns:w="http://schemas.openxmlformats.org/wordprocessingml/2006/main" xmlns:w14="http://schemas.microsoft.com/office/word/2010/wordml" xmlns:w15="http://schemas.microsoft.com/office/word/2012/wordml" xmlns:w16cex="http://schemas.microsoft.com/office/word/2018/wordml/cex" xmlns:w16cid="http://schemas.microsoft.com/office/word/2016/wordml/cid" xmlns:w16="http://schemas.microsoft.com/office/word/2018/wordml" xmlns:w16sdtdh="http://schemas.microsoft.com/office/word/2020/wordml/sdtdatahash" xmlns:w16se="http://schemas.microsoft.com/office/word/2015/wordml/symex" xmlns:wpg="http://schemas.microsoft.com/office/word/2010/wordprocessingGroup" xmlns:wpi="http://schemas.microsoft.com/office/word/2010/wordprocessingInk" xmlns:wne="http://schemas.microsoft.com/office/word/2006/wordml" xmlns:wps="http://schemas.microsoft.com/office/word/2010/wordprocessingShape" mc:Ignorable="w14 w15 w16se w16cid w16 w16cex w16sdtdh wp14">
-  <w:p>
-    <w:pPr>
-      <w:pStyle w:val="Header"/>
-    </w:pPr>
-  </w:p>
-</w:hdr>
-</file>
-
-<file path=word/header2.xml><?xml version="1.0" encoding="utf-8"?>
 <w:hdr xmlns:wpc="http://schemas.microsoft.com/office/word/2010/wordprocessingCanvas" xmlns:cx="http://schemas.microsoft.com/office/drawing/2014/chartex" xmlns:cx1="http://schemas.microsoft.com/office/drawing/2015/9/8/chartex" xmlns:cx2="http://schemas.microsoft.com/office/drawing/2015/10/21/chartex" xmlns:cx3="http://schemas.microsoft.com/office/drawing/2016/5/9/chartex" xmlns:cx4="http://schemas.microsoft.com/office/drawing/2016/5/10/chartex" xmlns:cx5="http://schemas.microsoft.com/office/drawing/2016/5/11/chartex" xmlns:cx6="http://schemas.microsoft.com/office/drawing/2016/5/12/chartex" xmlns:cx7="http://schemas.microsoft.com/office/drawing/2016/5/13/chartex" xmlns:cx8="http://schemas.microsoft.com/office/drawing/2016/5/14/chartex" xmlns:mc="http://schemas.openxmlformats.org/markup-compatibility/2006" xmlns:aink="http://schemas.microsoft.com/office/drawing/2016/ink" xmlns:am3d="http://schemas.microsoft.com/office/drawing/2017/model3d" xmlns:o="urn:schemas-microsoft-com:office:office" xmlns:oel="http://schemas.microsoft.com/office/2019/extlst" xmlns:r="http://schemas.openxmlformats.org/officeDocument/2006/relationships" xmlns:m="http://schemas.openxmlformats.org/officeDocument/2006/math" xmlns:v="urn:schemas-microsoft-com:vml" xmlns:wp14="http://schemas.microsoft.com/office/word/2010/wordprocessingDrawing" xmlns:wp="http://schemas.openxmlformats.org/drawingml/2006/wordprocessingDrawing" xmlns:w10="urn:schemas-microsoft-com:office:word" xmlns:w="http://schemas.openxmlformats.org/wordprocessingml/2006/main" xmlns:w14="http://schemas.microsoft.com/office/word/2010/wordml" xmlns:w15="http://schemas.microsoft.com/office/word/2012/wordml" xmlns:w16cex="http://schemas.microsoft.com/office/word/2018/wordml/cex" xmlns:w16cid="http://schemas.microsoft.com/office/word/2016/wordml/cid" xmlns:w16="http://schemas.microsoft.com/office/word/2018/wordml" xmlns:w16sdtdh="http://schemas.microsoft.com/office/word/2020/wordml/sdtdatahash" xmlns:w16se="http://schemas.microsoft.com/office/word/2015/wordml/symex" xmlns:wpg="http://schemas.microsoft.com/office/word/2010/wordprocessingGroup" xmlns:wpi="http://schemas.microsoft.com/office/word/2010/wordprocessingInk" xmlns:wne="http://schemas.microsoft.com/office/word/2006/wordml" xmlns:wps="http://schemas.microsoft.com/office/word/2010/wordprocessingShape" mc:Ignorable="w14 w15 w16se w16cid w16 w16cex w16sdtdh wp14">
   <w:p>
     <w:pPr>
@@ -1754,16 +2443,6 @@
     <w:r>
       <w:tab/>
     </w:r>
-  </w:p>
-</w:hdr>
-</file>
-
-<file path=word/header3.xml><?xml version="1.0" encoding="utf-8"?>
-<w:hdr xmlns:wpc="http://schemas.microsoft.com/office/word/2010/wordprocessingCanvas" xmlns:cx="http://schemas.microsoft.com/office/drawing/2014/chartex" xmlns:cx1="http://schemas.microsoft.com/office/drawing/2015/9/8/chartex" xmlns:cx2="http://schemas.microsoft.com/office/drawing/2015/10/21/chartex" xmlns:cx3="http://schemas.microsoft.com/office/drawing/2016/5/9/chartex" xmlns:cx4="http://schemas.microsoft.com/office/drawing/2016/5/10/chartex" xmlns:cx5="http://schemas.microsoft.com/office/drawing/2016/5/11/chartex" xmlns:cx6="http://schemas.microsoft.com/office/drawing/2016/5/12/chartex" xmlns:cx7="http://schemas.microsoft.com/office/drawing/2016/5/13/chartex" xmlns:cx8="http://schemas.microsoft.com/office/drawing/2016/5/14/chartex" xmlns:mc="http://schemas.openxmlformats.org/markup-compatibility/2006" xmlns:aink="http://schemas.microsoft.com/office/drawing/2016/ink" xmlns:am3d="http://schemas.microsoft.com/office/drawing/2017/model3d" xmlns:o="urn:schemas-microsoft-com:office:office" xmlns:oel="http://schemas.microsoft.com/office/2019/extlst" xmlns:r="http://schemas.openxmlformats.org/officeDocument/2006/relationships" xmlns:m="http://schemas.openxmlformats.org/officeDocument/2006/math" xmlns:v="urn:schemas-microsoft-com:vml" xmlns:wp14="http://schemas.microsoft.com/office/word/2010/wordprocessingDrawing" xmlns:wp="http://schemas.openxmlformats.org/drawingml/2006/wordprocessingDrawing" xmlns:w10="urn:schemas-microsoft-com:office:word" xmlns:w="http://schemas.openxmlformats.org/wordprocessingml/2006/main" xmlns:w14="http://schemas.microsoft.com/office/word/2010/wordml" xmlns:w15="http://schemas.microsoft.com/office/word/2012/wordml" xmlns:w16cex="http://schemas.microsoft.com/office/word/2018/wordml/cex" xmlns:w16cid="http://schemas.microsoft.com/office/word/2016/wordml/cid" xmlns:w16="http://schemas.microsoft.com/office/word/2018/wordml" xmlns:w16sdtdh="http://schemas.microsoft.com/office/word/2020/wordml/sdtdatahash" xmlns:w16se="http://schemas.microsoft.com/office/word/2015/wordml/symex" xmlns:wpg="http://schemas.microsoft.com/office/word/2010/wordprocessingGroup" xmlns:wpi="http://schemas.microsoft.com/office/word/2010/wordprocessingInk" xmlns:wne="http://schemas.microsoft.com/office/word/2006/wordml" xmlns:wps="http://schemas.microsoft.com/office/word/2010/wordprocessingShape" mc:Ignorable="w14 w15 w16se w16cid w16 w16cex w16sdtdh wp14">
-  <w:p>
-    <w:pPr>
-      <w:pStyle w:val="Header"/>
-    </w:pPr>
   </w:p>
 </w:hdr>
 </file>
@@ -3385,18 +4064,15 @@
 </file>
 
 <file path=customXml/item1.xml><?xml version="1.0" encoding="utf-8"?>
-<p:properties xmlns:p="http://schemas.microsoft.com/office/2006/metadata/properties" xmlns:xsi="http://www.w3.org/2001/XMLSchema-instance" xmlns:pc="http://schemas.microsoft.com/office/infopath/2007/PartnerControls">
-  <documentManagement>
-    <_activity xmlns="540f1bf4-520c-4f3a-a839-9730b25c0bee" xsi:nil="true"/>
-  </documentManagement>
-</p:properties>
+<?mso-contentType ?>
+<FormTemplates xmlns="http://schemas.microsoft.com/sharepoint/v3/contenttype/forms">
+  <Display>DocumentLibraryForm</Display>
+  <Edit>DocumentLibraryForm</Edit>
+  <New>DocumentLibraryForm</New>
+</FormTemplates>
 </file>
 
 <file path=customXml/item2.xml><?xml version="1.0" encoding="utf-8"?>
-<b:Sources xmlns:b="http://schemas.openxmlformats.org/officeDocument/2006/bibliography" xmlns="http://schemas.openxmlformats.org/officeDocument/2006/bibliography" SelectedStyle="/APASixthEditionOfficeOnline.xsl" StyleName="APA"/>
-</file>
-
-<file path=customXml/item3.xml><?xml version="1.0" encoding="utf-8"?>
 <ct:contentTypeSchema xmlns:ct="http://schemas.microsoft.com/office/2006/metadata/contentType" xmlns:ma="http://schemas.microsoft.com/office/2006/metadata/properties/metaAttributes" ct:_="" ma:_="" ma:contentTypeName="Document" ma:contentTypeID="0x010100409715E7D5B39046B40C9BAEE70A0711" ma:contentTypeVersion="16" ma:contentTypeDescription="Create a new document." ma:contentTypeScope="" ma:versionID="5352d904f66ecb54c75c46cf7a572790">
   <xsd:schema xmlns:xsd="http://www.w3.org/2001/XMLSchema" xmlns:xs="http://www.w3.org/2001/XMLSchema" xmlns:p="http://schemas.microsoft.com/office/2006/metadata/properties" xmlns:ns3="540f1bf4-520c-4f3a-a839-9730b25c0bee" xmlns:ns4="80ba9e0a-b9d9-47fd-a4ff-e2f1f67e6382" targetNamespace="http://schemas.microsoft.com/office/2006/metadata/properties" ma:root="true" ma:fieldsID="58aa57380e7006316e85723b5fa7322b" ns3:_="" ns4:_="">
     <xsd:import namespace="540f1bf4-520c-4f3a-a839-9730b25c0bee"/>
@@ -3637,34 +4313,27 @@
 </ct:contentTypeSchema>
 </file>
 
+<file path=customXml/item3.xml><?xml version="1.0" encoding="utf-8"?>
+<b:Sources xmlns:b="http://schemas.openxmlformats.org/officeDocument/2006/bibliography" xmlns="http://schemas.openxmlformats.org/officeDocument/2006/bibliography" SelectedStyle="/APASixthEditionOfficeOnline.xsl" StyleName="APA"/>
+</file>
+
 <file path=customXml/item4.xml><?xml version="1.0" encoding="utf-8"?>
-<?mso-contentType ?>
-<FormTemplates xmlns="http://schemas.microsoft.com/sharepoint/v3/contenttype/forms">
-  <Display>DocumentLibraryForm</Display>
-  <Edit>DocumentLibraryForm</Edit>
-  <New>DocumentLibraryForm</New>
-</FormTemplates>
+<p:properties xmlns:p="http://schemas.microsoft.com/office/2006/metadata/properties" xmlns:xsi="http://www.w3.org/2001/XMLSchema-instance" xmlns:pc="http://schemas.microsoft.com/office/infopath/2007/PartnerControls">
+  <documentManagement>
+    <_activity xmlns="540f1bf4-520c-4f3a-a839-9730b25c0bee" xsi:nil="true"/>
+  </documentManagement>
+</p:properties>
 </file>
 
 <file path=customXml/itemProps1.xml><?xml version="1.0" encoding="utf-8"?>
-<ds:datastoreItem xmlns:ds="http://schemas.openxmlformats.org/officeDocument/2006/customXml" ds:itemID="{5E69B94F-072C-4721-9D12-51E2CFF2244D}">
+<ds:datastoreItem xmlns:ds="http://schemas.openxmlformats.org/officeDocument/2006/customXml" ds:itemID="{270BAB65-7D9A-4D22-A248-D8E70A75E358}">
   <ds:schemaRefs>
-    <ds:schemaRef ds:uri="http://schemas.microsoft.com/office/2006/metadata/properties"/>
-    <ds:schemaRef ds:uri="http://schemas.microsoft.com/office/infopath/2007/PartnerControls"/>
-    <ds:schemaRef ds:uri="540f1bf4-520c-4f3a-a839-9730b25c0bee"/>
+    <ds:schemaRef ds:uri="http://schemas.microsoft.com/sharepoint/v3/contenttype/forms"/>
   </ds:schemaRefs>
 </ds:datastoreItem>
 </file>
 
 <file path=customXml/itemProps2.xml><?xml version="1.0" encoding="utf-8"?>
-<ds:datastoreItem xmlns:ds="http://schemas.openxmlformats.org/officeDocument/2006/customXml" ds:itemID="{D77156C9-69EE-43CC-8186-10BE8319BAEB}">
-  <ds:schemaRefs>
-    <ds:schemaRef ds:uri="http://schemas.openxmlformats.org/officeDocument/2006/bibliography"/>
-  </ds:schemaRefs>
-</ds:datastoreItem>
-</file>
-
-<file path=customXml/itemProps3.xml><?xml version="1.0" encoding="utf-8"?>
 <ds:datastoreItem xmlns:ds="http://schemas.openxmlformats.org/officeDocument/2006/customXml" ds:itemID="{45F120B1-F1F9-49AD-8231-D832D9090550}">
   <ds:schemaRefs>
     <ds:schemaRef ds:uri="http://schemas.microsoft.com/office/2006/metadata/contentType"/>
@@ -3683,10 +4352,20 @@
 </ds:datastoreItem>
 </file>
 
+<file path=customXml/itemProps3.xml><?xml version="1.0" encoding="utf-8"?>
+<ds:datastoreItem xmlns:ds="http://schemas.openxmlformats.org/officeDocument/2006/customXml" ds:itemID="{D77156C9-69EE-43CC-8186-10BE8319BAEB}">
+  <ds:schemaRefs>
+    <ds:schemaRef ds:uri="http://schemas.openxmlformats.org/officeDocument/2006/bibliography"/>
+  </ds:schemaRefs>
+</ds:datastoreItem>
+</file>
+
 <file path=customXml/itemProps4.xml><?xml version="1.0" encoding="utf-8"?>
-<ds:datastoreItem xmlns:ds="http://schemas.openxmlformats.org/officeDocument/2006/customXml" ds:itemID="{270BAB65-7D9A-4D22-A248-D8E70A75E358}">
+<ds:datastoreItem xmlns:ds="http://schemas.openxmlformats.org/officeDocument/2006/customXml" ds:itemID="{5E69B94F-072C-4721-9D12-51E2CFF2244D}">
   <ds:schemaRefs>
-    <ds:schemaRef ds:uri="http://schemas.microsoft.com/sharepoint/v3/contenttype/forms"/>
+    <ds:schemaRef ds:uri="http://schemas.microsoft.com/office/2006/metadata/properties"/>
+    <ds:schemaRef ds:uri="http://schemas.microsoft.com/office/infopath/2007/PartnerControls"/>
+    <ds:schemaRef ds:uri="540f1bf4-520c-4f3a-a839-9730b25c0bee"/>
   </ds:schemaRefs>
 </ds:datastoreItem>
 </file>
</xml_diff>